<commit_message>
Version 2.0. Added: new note, recycle bin windows
</commit_message>
<xml_diff>
--- a/pre-production-analysis.docx
+++ b/pre-production-analysis.docx
@@ -1,6 +1,6 @@
 
 <file path=word/document.xml><?xml version="1.0" encoding="utf-8"?>
-<w:document xmlns:wpc="http://schemas.microsoft.com/office/word/2010/wordprocessingCanvas" xmlns:cx="http://schemas.microsoft.com/office/drawing/2014/chartex" xmlns:cx1="http://schemas.microsoft.com/office/drawing/2015/9/8/chartex" xmlns:cx2="http://schemas.microsoft.com/office/drawing/2015/10/21/chartex" xmlns:cx3="http://schemas.microsoft.com/office/drawing/2016/5/9/chartex" xmlns:cx4="http://schemas.microsoft.com/office/drawing/2016/5/10/chartex" xmlns:cx5="http://schemas.microsoft.com/office/drawing/2016/5/11/chartex" xmlns:cx6="http://schemas.microsoft.com/office/drawing/2016/5/12/chartex" xmlns:cx7="http://schemas.microsoft.com/office/drawing/2016/5/13/chartex" xmlns:cx8="http://schemas.microsoft.com/office/drawing/2016/5/14/chartex" xmlns:mc="http://schemas.openxmlformats.org/markup-compatibility/2006" xmlns:aink="http://schemas.microsoft.com/office/drawing/2016/ink" xmlns:am3d="http://schemas.microsoft.com/office/drawing/2017/model3d" xmlns:o="urn:schemas-microsoft-com:office:office" xmlns:r="http://schemas.openxmlformats.org/officeDocument/2006/relationships" xmlns:m="http://schemas.openxmlformats.org/officeDocument/2006/math" xmlns:v="urn:schemas-microsoft-com:vml" xmlns:wp14="http://schemas.microsoft.com/office/word/2010/wordprocessingDrawing" xmlns:wp="http://schemas.openxmlformats.org/drawingml/2006/wordprocessingDrawing" xmlns:w10="urn:schemas-microsoft-com:office:word" xmlns:w="http://schemas.openxmlformats.org/wordprocessingml/2006/main" xmlns:w14="http://schemas.microsoft.com/office/word/2010/wordml" xmlns:w15="http://schemas.microsoft.com/office/word/2012/wordml" xmlns:w16cid="http://schemas.microsoft.com/office/word/2016/wordml/cid" xmlns:w16se="http://schemas.microsoft.com/office/word/2015/wordml/symex" xmlns:wpg="http://schemas.microsoft.com/office/word/2010/wordprocessingGroup" xmlns:wpi="http://schemas.microsoft.com/office/word/2010/wordprocessingInk" xmlns:wne="http://schemas.microsoft.com/office/word/2006/wordml" xmlns:wps="http://schemas.microsoft.com/office/word/2010/wordprocessingShape" mc:Ignorable="w14 w15 w16se w16cid wp14">
+<w:document xmlns:wpc="http://schemas.microsoft.com/office/word/2010/wordprocessingCanvas" xmlns:cx="http://schemas.microsoft.com/office/drawing/2014/chartex" xmlns:cx1="http://schemas.microsoft.com/office/drawing/2015/9/8/chartex" xmlns:cx2="http://schemas.microsoft.com/office/drawing/2015/10/21/chartex" xmlns:cx3="http://schemas.microsoft.com/office/drawing/2016/5/9/chartex" xmlns:cx4="http://schemas.microsoft.com/office/drawing/2016/5/10/chartex" xmlns:cx5="http://schemas.microsoft.com/office/drawing/2016/5/11/chartex" xmlns:cx6="http://schemas.microsoft.com/office/drawing/2016/5/12/chartex" xmlns:cx7="http://schemas.microsoft.com/office/drawing/2016/5/13/chartex" xmlns:cx8="http://schemas.microsoft.com/office/drawing/2016/5/14/chartex" xmlns:mc="http://schemas.openxmlformats.org/markup-compatibility/2006" xmlns:aink="http://schemas.microsoft.com/office/drawing/2016/ink" xmlns:am3d="http://schemas.microsoft.com/office/drawing/2017/model3d" xmlns:o="urn:schemas-microsoft-com:office:office" xmlns:r="http://schemas.openxmlformats.org/officeDocument/2006/relationships" xmlns:m="http://schemas.openxmlformats.org/officeDocument/2006/math" xmlns:v="urn:schemas-microsoft-com:vml" xmlns:wp14="http://schemas.microsoft.com/office/word/2010/wordprocessingDrawing" xmlns:wp="http://schemas.openxmlformats.org/drawingml/2006/wordprocessingDrawing" xmlns:w10="urn:schemas-microsoft-com:office:word" xmlns:w="http://schemas.openxmlformats.org/wordprocessingml/2006/main" xmlns:w14="http://schemas.microsoft.com/office/word/2010/wordml" xmlns:w15="http://schemas.microsoft.com/office/word/2012/wordml" xmlns:w16cex="http://schemas.microsoft.com/office/word/2018/wordml/cex" xmlns:w16cid="http://schemas.microsoft.com/office/word/2016/wordml/cid" xmlns:w16="http://schemas.microsoft.com/office/word/2018/wordml" xmlns:w16se="http://schemas.microsoft.com/office/word/2015/wordml/symex" xmlns:wpg="http://schemas.microsoft.com/office/word/2010/wordprocessingGroup" xmlns:wpi="http://schemas.microsoft.com/office/word/2010/wordprocessingInk" xmlns:wne="http://schemas.microsoft.com/office/word/2006/wordml" xmlns:wps="http://schemas.microsoft.com/office/word/2010/wordprocessingShape" mc:Ignorable="w14 w15 w16se w16cid w16 w16cex wp14">
   <w:body>
     <w:p>
       <w:pPr>
@@ -580,15 +580,7 @@
               <w:t xml:space="preserve">ассив </w:t>
             </w:r>
             <w:r>
-              <w:t>[</w:t>
-            </w:r>
-            <w:proofErr w:type="gramStart"/>
-            <w:r>
-              <w:t>12][</w:t>
-            </w:r>
-            <w:proofErr w:type="gramEnd"/>
-            <w:r>
-              <w:t>28/29/30/31]</w:t>
+              <w:t>[12][28/29/30/31]</w:t>
             </w:r>
           </w:p>
         </w:tc>
@@ -757,16 +749,8 @@
               <w:rPr>
                 <w:lang w:val="ru-RU"/>
               </w:rPr>
-              <w:t xml:space="preserve">– переход от месяца к </w:t>
-            </w:r>
-            <w:proofErr w:type="gramStart"/>
-            <w:r>
-              <w:rPr>
-                <w:lang w:val="ru-RU"/>
-              </w:rPr>
-              <w:t>месяцу ???</w:t>
-            </w:r>
-            <w:proofErr w:type="gramEnd"/>
+              <w:t>– переход от месяца к месяцу ???</w:t>
+            </w:r>
           </w:p>
           <w:p>
             <w:pPr>
@@ -1678,40 +1662,17 @@
       <w:r>
         <w:t>[</w:t>
       </w:r>
-      <w:proofErr w:type="spellStart"/>
       <w:r>
         <w:t>daynumber</w:t>
       </w:r>
-      <w:proofErr w:type="spellEnd"/>
       <w:r>
         <w:t xml:space="preserve">] </w:t>
       </w:r>
       <w:r>
         <w:tab/>
       </w:r>
-      <w:proofErr w:type="spellStart"/>
-      <w:r>
-        <w:t>daynumber</w:t>
-      </w:r>
-      <w:proofErr w:type="spellEnd"/>
-      <w:r>
-        <w:t xml:space="preserve"> == </w:t>
-      </w:r>
-      <w:proofErr w:type="spellStart"/>
-      <w:r>
-        <w:t>DateToNumber</w:t>
-      </w:r>
-      <w:proofErr w:type="spellEnd"/>
-      <w:r>
-        <w:t xml:space="preserve">(dd.mm) == </w:t>
-      </w:r>
-      <w:proofErr w:type="spellStart"/>
-      <w:r>
-        <w:t>dayspassed</w:t>
-      </w:r>
-      <w:proofErr w:type="spellEnd"/>
-      <w:r>
-        <w:t xml:space="preserve">[month] + day </w:t>
+      <w:r>
+        <w:t xml:space="preserve">daynumber == DateToNumber(dd.mm) == dayspassed[month] + day </w:t>
       </w:r>
       <w:r>
         <w:br/>
@@ -1743,13 +1704,8 @@
       <w:r>
         <w:tab/>
       </w:r>
-      <w:proofErr w:type="spellStart"/>
-      <w:r>
-        <w:t>dayspassed</w:t>
-      </w:r>
-      <w:proofErr w:type="spellEnd"/>
-      <w:r>
-        <w:t>[] = {31, 59, 90, 120, 151, 181, 212, 243, 273, 304, 334} – 11 elements</w:t>
+      <w:r>
+        <w:t>dayspassed[] = {31, 59, 90, 120, 151, 181, 212, 243, 273, 304, 334} – 11 elements</w:t>
       </w:r>
     </w:p>
     <w:p>
@@ -1766,7 +1722,6 @@
           <w:lang w:val="ru-RU"/>
         </w:rPr>
       </w:pPr>
-      <w:proofErr w:type="gramStart"/>
       <w:r>
         <w:t>Day</w:t>
       </w:r>
@@ -1774,14 +1729,7 @@
         <w:rPr>
           <w:lang w:val="ru-RU"/>
         </w:rPr>
-        <w:t>[</w:t>
-      </w:r>
-      <w:proofErr w:type="gramEnd"/>
-      <w:r>
-        <w:rPr>
-          <w:lang w:val="ru-RU"/>
-        </w:rPr>
-        <w:t xml:space="preserve">,] </w:t>
+        <w:t xml:space="preserve">[,] </w:t>
       </w:r>
       <w:r>
         <w:t>year</w:t>
@@ -2215,19 +2163,11 @@
       <w:r>
         <w:t>Day</w:t>
       </w:r>
-      <w:proofErr w:type="gramStart"/>
-      <w:r>
-        <w:rPr>
-          <w:lang w:val="ru-RU"/>
-        </w:rPr>
-        <w:t>&gt;(</w:t>
-      </w:r>
-      <w:proofErr w:type="gramEnd"/>
-      <w:r>
-        <w:rPr>
-          <w:lang w:val="ru-RU"/>
-        </w:rPr>
-        <w:t xml:space="preserve">365) – </w:t>
+      <w:r>
+        <w:rPr>
+          <w:lang w:val="ru-RU"/>
+        </w:rPr>
+        <w:t xml:space="preserve">&gt;(365) – </w:t>
       </w:r>
       <w:r>
         <w:rPr>
@@ -2318,7 +2258,6 @@
         </w:rPr>
         <w:t xml:space="preserve"> </w:t>
       </w:r>
-      <w:proofErr w:type="gramStart"/>
       <w:r>
         <w:t>List</w:t>
       </w:r>
@@ -2328,7 +2267,6 @@
         </w:rPr>
         <w:t>&lt;</w:t>
       </w:r>
-      <w:proofErr w:type="gramEnd"/>
       <w:r>
         <w:t>Day</w:t>
       </w:r>
@@ -2429,15 +2367,7 @@
         <w:ind w:hanging="357"/>
       </w:pPr>
       <w:r>
-        <w:t>List&lt;Month&gt; year = new List&lt;Month</w:t>
-      </w:r>
-      <w:proofErr w:type="gramStart"/>
-      <w:r>
-        <w:t>&gt;(</w:t>
-      </w:r>
-      <w:proofErr w:type="gramEnd"/>
-      <w:r>
-        <w:t xml:space="preserve">12). </w:t>
+        <w:t xml:space="preserve">List&lt;Month&gt; year = new List&lt;Month&gt;(12). </w:t>
       </w:r>
       <w:r>
         <w:tab/>
@@ -2450,23 +2380,7 @@
       </w:r>
       <w:r>
         <w:tab/>
-        <w:t>year[m</w:t>
-      </w:r>
-      <w:proofErr w:type="gramStart"/>
-      <w:r>
-        <w:t>].month</w:t>
-      </w:r>
-      <w:proofErr w:type="gramEnd"/>
-      <w:r>
-        <w:t>[d].day[</w:t>
-      </w:r>
-      <w:proofErr w:type="spellStart"/>
-      <w:r>
-        <w:t>recordNum</w:t>
-      </w:r>
-      <w:proofErr w:type="spellEnd"/>
-      <w:r>
-        <w:t>]</w:t>
+        <w:t>year[m].month[d].day[recordNum]</w:t>
       </w:r>
     </w:p>
     <w:p>
@@ -2480,15 +2394,7 @@
         <w:ind w:hanging="357"/>
       </w:pPr>
       <w:r>
-        <w:t>List&lt;Day&gt; month = new List&lt;Day</w:t>
-      </w:r>
-      <w:proofErr w:type="gramStart"/>
-      <w:r>
-        <w:t>&gt;(</w:t>
-      </w:r>
-      <w:proofErr w:type="gramEnd"/>
-      <w:r>
-        <w:t>28/29/30/31)</w:t>
+        <w:t>List&lt;Day&gt; month = new List&lt;Day&gt;(28/29/30/31)</w:t>
       </w:r>
     </w:p>
     <w:p>
@@ -2503,15 +2409,7 @@
         <w:contextualSpacing w:val="0"/>
       </w:pPr>
       <w:r>
-        <w:t>List&lt;Record&gt; day = new List&lt;Record</w:t>
-      </w:r>
-      <w:proofErr w:type="gramStart"/>
-      <w:r>
-        <w:t>&gt;(</w:t>
-      </w:r>
-      <w:proofErr w:type="gramEnd"/>
-      <w:r>
-        <w:t>5)</w:t>
+        <w:t>List&lt;Record&gt; day = new List&lt;Record&gt;(5)</w:t>
       </w:r>
     </w:p>
     <w:p>
@@ -2559,15 +2457,7 @@
         <w:contextualSpacing w:val="0"/>
       </w:pPr>
       <w:r>
-        <w:t>List&lt;Year&gt; Dairy = new List&lt;Year</w:t>
-      </w:r>
-      <w:proofErr w:type="gramStart"/>
-      <w:r>
-        <w:t>&gt;(</w:t>
-      </w:r>
-      <w:proofErr w:type="gramEnd"/>
-      <w:r>
-        <w:t xml:space="preserve">);     class Year { </w:t>
+        <w:t xml:space="preserve">List&lt;Year&gt; Dairy = new List&lt;Year&gt;();     class Year { </w:t>
       </w:r>
       <w:r>
         <w:rPr>
@@ -2649,13 +2539,8 @@
       <w:r>
         <w:t xml:space="preserve"> </w:t>
       </w:r>
-      <w:proofErr w:type="gramStart"/>
-      <w:r>
-        <w:t>year;</w:t>
-      </w:r>
-      <w:proofErr w:type="gramEnd"/>
-      <w:r>
-        <w:t xml:space="preserve"> </w:t>
+      <w:r>
+        <w:t xml:space="preserve">year; </w:t>
       </w:r>
       <w:r>
         <w:t xml:space="preserve"> </w:t>
@@ -2682,23 +2567,14 @@
       </w:pPr>
       <w:r>
         <w:tab/>
-      </w:r>
-      <w:proofErr w:type="gramStart"/>
-      <w:r>
         <w:t>Short</w:t>
       </w:r>
       <w:r>
-        <w:t>[</w:t>
-      </w:r>
-      <w:proofErr w:type="gramEnd"/>
-      <w:r>
-        <w:t xml:space="preserve">] </w:t>
-      </w:r>
-      <w:proofErr w:type="spellStart"/>
+        <w:t xml:space="preserve">[] </w:t>
+      </w:r>
       <w:r>
         <w:t>monthslength</w:t>
       </w:r>
-      <w:proofErr w:type="spellEnd"/>
       <w:r>
         <w:t xml:space="preserve"> = {31, 28, 31, 30, 31, 30, 31, 31, 30, 31, 30, 31}</w:t>
       </w:r>
@@ -2713,13 +2589,8 @@
       <w:r>
         <w:tab/>
       </w:r>
-      <w:proofErr w:type="gramStart"/>
-      <w:r>
-        <w:t>Day[</w:t>
-      </w:r>
-      <w:proofErr w:type="gramEnd"/>
-      <w:r>
-        <w:t>][] year</w:t>
+      <w:r>
+        <w:t>Day[][] year</w:t>
       </w:r>
     </w:p>
     <w:p>
@@ -2760,20 +2631,7 @@
         <w:sym w:font="Wingdings" w:char="F0E0"/>
       </w:r>
       <w:r>
-        <w:t xml:space="preserve"> </w:t>
-      </w:r>
-      <w:proofErr w:type="spellStart"/>
-      <w:proofErr w:type="gramStart"/>
-      <w:r>
-        <w:t>monthslength</w:t>
-      </w:r>
-      <w:proofErr w:type="spellEnd"/>
-      <w:r>
-        <w:t>[</w:t>
-      </w:r>
-      <w:proofErr w:type="gramEnd"/>
-      <w:r>
-        <w:t xml:space="preserve">1] = 29;    year = new Day[12][]; - </w:t>
+        <w:t xml:space="preserve"> monthslength[1] = 29;    year = new Day[12][]; - </w:t>
       </w:r>
       <w:r>
         <w:rPr>
@@ -3435,13 +3293,8 @@
             <w:tcW w:w="2365" w:type="dxa"/>
           </w:tcPr>
           <w:p>
-            <w:proofErr w:type="spellStart"/>
-            <w:r>
-              <w:t>SortedList</w:t>
-            </w:r>
-            <w:proofErr w:type="spellEnd"/>
-            <w:r>
-              <w:t>&lt;Note&gt;</w:t>
+            <w:r>
+              <w:t>SortedList&lt;Note&gt;</w:t>
             </w:r>
           </w:p>
         </w:tc>
@@ -3554,32 +3407,11 @@
         <w:snapToGrid w:val="0"/>
         <w:spacing w:after="0" w:line="240" w:lineRule="auto"/>
       </w:pPr>
-      <w:proofErr w:type="spellStart"/>
-      <w:r>
-        <w:t>SortedList</w:t>
-      </w:r>
-      <w:proofErr w:type="spellEnd"/>
-      <w:r>
-        <w:t xml:space="preserve">&lt;Note&gt; day = </w:t>
-      </w:r>
-      <w:r>
-        <w:t xml:space="preserve">new </w:t>
-      </w:r>
-      <w:proofErr w:type="spellStart"/>
-      <w:r>
-        <w:t>SortedList</w:t>
-      </w:r>
-      <w:proofErr w:type="spellEnd"/>
-      <w:r>
-        <w:t>&lt;Note</w:t>
-      </w:r>
-      <w:proofErr w:type="gramStart"/>
-      <w:r>
-        <w:t>&gt;(</w:t>
-      </w:r>
-      <w:proofErr w:type="gramEnd"/>
-      <w:r>
-        <w:t>3);</w:t>
+      <w:r>
+        <w:t xml:space="preserve">SortedList&lt;Note&gt; day = </w:t>
+      </w:r>
+      <w:r>
+        <w:t>new SortedList&lt;Note&gt;(3);</w:t>
       </w:r>
     </w:p>
     <w:p>
@@ -3620,11 +3452,9 @@
         </w:rPr>
         <w:tab/>
       </w:r>
-      <w:proofErr w:type="spellStart"/>
       <w:r>
         <w:t>AddNote</w:t>
       </w:r>
-      <w:proofErr w:type="spellEnd"/>
       <w:r>
         <w:rPr>
           <w:lang w:val="ru-RU"/>
@@ -3653,11 +3483,9 @@
         </w:rPr>
         <w:tab/>
       </w:r>
-      <w:proofErr w:type="spellStart"/>
       <w:r>
         <w:t>RemoveNote</w:t>
       </w:r>
-      <w:proofErr w:type="spellEnd"/>
       <w:r>
         <w:rPr>
           <w:lang w:val="ru-RU"/>
@@ -3669,21 +3497,7 @@
         <w:rPr>
           <w:lang w:val="ru-RU"/>
         </w:rPr>
-        <w:t xml:space="preserve">удалить запись, отвечающую </w:t>
-      </w:r>
-      <w:proofErr w:type="spellStart"/>
-      <w:r>
-        <w:rPr>
-          <w:lang w:val="ru-RU"/>
-        </w:rPr>
-        <w:t>парамтрам</w:t>
-      </w:r>
-      <w:proofErr w:type="spellEnd"/>
-      <w:r>
-        <w:rPr>
-          <w:lang w:val="ru-RU"/>
-        </w:rPr>
-        <w:t xml:space="preserve">… </w:t>
+        <w:t xml:space="preserve">удалить запись, отвечающую парамтрам… </w:t>
       </w:r>
     </w:p>
     <w:p>
@@ -3728,11 +3542,9 @@
         </w:rPr>
         <w:tab/>
       </w:r>
-      <w:proofErr w:type="spellStart"/>
       <w:r>
         <w:t>MergeNote</w:t>
       </w:r>
-      <w:proofErr w:type="spellEnd"/>
       <w:r>
         <w:rPr>
           <w:lang w:val="ru-RU"/>
@@ -3919,45 +3731,10 @@
               </w:rPr>
             </w:pPr>
             <w:r>
-              <w:t>ID</w:t>
-            </w:r>
-            <w:r>
-              <w:rPr>
-                <w:lang w:val="ru-RU"/>
-              </w:rPr>
-              <w:t xml:space="preserve"> </w:t>
-            </w:r>
-            <w:r>
-              <w:rPr>
-                <w:lang w:val="ru-RU"/>
-              </w:rPr>
-              <w:t>–</w:t>
-            </w:r>
-            <w:r>
-              <w:rPr>
-                <w:lang w:val="ru-RU"/>
-              </w:rPr>
-              <w:t xml:space="preserve"> </w:t>
-            </w:r>
-            <w:r>
-              <w:rPr>
-                <w:lang w:val="ru-RU"/>
-              </w:rPr>
-              <w:t xml:space="preserve">уникальный номер … как его </w:t>
-            </w:r>
-            <w:proofErr w:type="spellStart"/>
-            <w:r>
-              <w:rPr>
-                <w:lang w:val="ru-RU"/>
-              </w:rPr>
-              <w:t>генерить</w:t>
-            </w:r>
-            <w:proofErr w:type="spellEnd"/>
-            <w:r>
-              <w:rPr>
-                <w:lang w:val="ru-RU"/>
-              </w:rPr>
-              <w:t>?</w:t>
+              <w:rPr>
+                <w:lang w:val="ru-RU"/>
+              </w:rPr>
+              <w:t>Может сделать всё проще?</w:t>
             </w:r>
           </w:p>
           <w:p>
@@ -3969,10 +3746,31 @@
               </w:rPr>
             </w:pPr>
             <w:r>
-              <w:rPr>
-                <w:lang w:val="ru-RU"/>
-              </w:rPr>
-              <w:t>День и время в ежедневнике</w:t>
+              <w:t>ID</w:t>
+            </w:r>
+            <w:r>
+              <w:rPr>
+                <w:lang w:val="ru-RU"/>
+              </w:rPr>
+              <w:t xml:space="preserve"> </w:t>
+            </w:r>
+            <w:r>
+              <w:rPr>
+                <w:lang w:val="ru-RU"/>
+              </w:rPr>
+              <w:t>–</w:t>
+            </w:r>
+            <w:r>
+              <w:rPr>
+                <w:lang w:val="ru-RU"/>
+              </w:rPr>
+              <w:t xml:space="preserve"> </w:t>
+            </w:r>
+            <w:r>
+              <w:rPr>
+                <w:lang w:val="ru-RU"/>
+              </w:rPr>
+              <w:t>уникальный номер … как его генерить?</w:t>
             </w:r>
           </w:p>
           <w:p>
@@ -3987,7 +3785,7 @@
               <w:rPr>
                 <w:lang w:val="ru-RU"/>
               </w:rPr>
-              <w:t>Дата и время создания</w:t>
+              <w:t>День и время в ежедневнике</w:t>
             </w:r>
           </w:p>
           <w:p>
@@ -4002,7 +3800,7 @@
               <w:rPr>
                 <w:lang w:val="ru-RU"/>
               </w:rPr>
-              <w:t>Дата и время изменения</w:t>
+              <w:t>Дата и время создания</w:t>
             </w:r>
           </w:p>
           <w:p>
@@ -4017,7 +3815,7 @@
               <w:rPr>
                 <w:lang w:val="ru-RU"/>
               </w:rPr>
-              <w:t>Дата и время удаления</w:t>
+              <w:t>Дата и время изменения</w:t>
             </w:r>
           </w:p>
           <w:p>
@@ -4032,7 +3830,7 @@
               <w:rPr>
                 <w:lang w:val="ru-RU"/>
               </w:rPr>
-              <w:t xml:space="preserve">Название / Заголовок записи </w:t>
+              <w:t>Дата и время удаления</w:t>
             </w:r>
           </w:p>
           <w:p>
@@ -4047,6 +3845,21 @@
               <w:rPr>
                 <w:lang w:val="ru-RU"/>
               </w:rPr>
+              <w:t xml:space="preserve">Название / Заголовок записи </w:t>
+            </w:r>
+          </w:p>
+          <w:p>
+            <w:pPr>
+              <w:snapToGrid w:val="0"/>
+              <w:ind w:left="-5"/>
+              <w:rPr>
+                <w:lang w:val="ru-RU"/>
+              </w:rPr>
+            </w:pPr>
+            <w:r>
+              <w:rPr>
+                <w:lang w:val="ru-RU"/>
+              </w:rPr>
               <w:tab/>
             </w:r>
             <w:r>
@@ -4126,14 +3939,7 @@
               <w:rPr>
                 <w:lang w:val="ru-RU"/>
               </w:rPr>
-              <w:t xml:space="preserve">а </w:t>
-            </w:r>
-            <w:proofErr w:type="gramStart"/>
-            <w:r>
-              <w:rPr>
-                <w:lang w:val="ru-RU"/>
-              </w:rPr>
-              <w:t>текст,</w:t>
+              <w:t>а текст,</w:t>
             </w:r>
             <w:r>
               <w:rPr>
@@ -4151,14 +3957,7 @@
               <w:rPr>
                 <w:lang w:val="ru-RU"/>
               </w:rPr>
-              <w:t>это</w:t>
-            </w:r>
-            <w:proofErr w:type="gramEnd"/>
-            <w:r>
-              <w:rPr>
-                <w:lang w:val="ru-RU"/>
-              </w:rPr>
-              <w:t xml:space="preserve"> комментарий</w:t>
+              <w:t>это комментарий</w:t>
             </w:r>
           </w:p>
           <w:p>
@@ -4274,14 +4073,12 @@
                 <w:lang w:val="ru-RU"/>
               </w:rPr>
             </w:pPr>
-            <w:proofErr w:type="spellStart"/>
             <w:r>
               <w:rPr>
                 <w:lang w:val="ru-RU"/>
               </w:rPr>
               <w:t>Note</w:t>
             </w:r>
-            <w:proofErr w:type="spellEnd"/>
             <w:r>
               <w:rPr>
                 <w:lang w:val="ru-RU"/>
@@ -4333,14 +4130,12 @@
                 <w:lang w:val="ru-RU"/>
               </w:rPr>
             </w:pPr>
-            <w:proofErr w:type="spellStart"/>
             <w:r>
               <w:rPr>
                 <w:lang w:val="ru-RU"/>
               </w:rPr>
               <w:t>To</w:t>
             </w:r>
-            <w:proofErr w:type="spellEnd"/>
             <w:r>
               <w:t>D</w:t>
             </w:r>
@@ -5141,13 +4936,8 @@
           </w:p>
           <w:p>
             <w:r>
-              <w:t xml:space="preserve">Class </w:t>
-            </w:r>
-            <w:proofErr w:type="spellStart"/>
-            <w:r>
-              <w:t>YearClass</w:t>
-            </w:r>
-            <w:proofErr w:type="spellEnd"/>
+              <w:t>Class YearClass</w:t>
+            </w:r>
           </w:p>
         </w:tc>
         <w:tc>
@@ -5169,13 +4959,8 @@
           </w:p>
           <w:p>
             <w:r>
-              <w:t xml:space="preserve">Class </w:t>
-            </w:r>
-            <w:proofErr w:type="spellStart"/>
-            <w:r>
-              <w:t>DayClass</w:t>
-            </w:r>
-            <w:proofErr w:type="spellEnd"/>
+              <w:t>Class DayClass</w:t>
+            </w:r>
           </w:p>
         </w:tc>
         <w:tc>
@@ -5264,144 +5049,96 @@
             <w:tcW w:w="3685" w:type="dxa"/>
           </w:tcPr>
           <w:p>
-            <w:proofErr w:type="spellStart"/>
+            <w:r>
+              <w:t>uint IDcounter</w:t>
+            </w:r>
+          </w:p>
+          <w:p>
+            <w:r>
+              <w:t>uint Count</w:t>
+            </w:r>
+          </w:p>
+          <w:p>
+            <w:r>
+              <w:t>SortedList&lt;short,YearClass&gt; Organizer</w:t>
+            </w:r>
+          </w:p>
+        </w:tc>
+        <w:tc>
+          <w:tcPr>
+            <w:tcW w:w="3780" w:type="dxa"/>
+          </w:tcPr>
+          <w:p>
+            <w:r>
+              <w:t>YearValue</w:t>
+            </w:r>
+          </w:p>
+          <w:p>
+            <w:r>
+              <w:t>Leap</w:t>
+            </w:r>
+          </w:p>
+          <w:p>
+            <w:r>
+              <w:t>DayClass[mm][dd] year</w:t>
+            </w:r>
+          </w:p>
+          <w:p>
+            <w:r>
+              <w:rPr>
+                <w:lang w:val="ru-RU"/>
+              </w:rPr>
+              <w:t>Индексатор по месяцам</w:t>
+            </w:r>
+          </w:p>
+          <w:p>
+            <w:r>
+              <w:t>DayClass[] this[sbyte mm]</w:t>
+            </w:r>
+          </w:p>
+        </w:tc>
+        <w:tc>
+          <w:tcPr>
+            <w:tcW w:w="3420" w:type="dxa"/>
+          </w:tcPr>
+          <w:p>
+            <w:r>
+              <w:t>List&lt;Note&gt; Day {get; set;}</w:t>
+            </w:r>
+          </w:p>
+        </w:tc>
+        <w:tc>
+          <w:tcPr>
+            <w:tcW w:w="3600" w:type="dxa"/>
+          </w:tcPr>
+          <w:p>
+            <w:pPr>
+              <w:rPr>
+                <w:lang w:val="ru-RU"/>
+              </w:rPr>
+            </w:pPr>
             <w:r>
               <w:t>uint</w:t>
             </w:r>
-            <w:proofErr w:type="spellEnd"/>
-            <w:r>
+            <w:r>
+              <w:rPr>
+                <w:lang w:val="ru-RU"/>
+              </w:rPr>
               <w:t xml:space="preserve"> </w:t>
             </w:r>
-            <w:proofErr w:type="spellStart"/>
-            <w:r>
-              <w:t>IDcounter</w:t>
-            </w:r>
-            <w:proofErr w:type="spellEnd"/>
-          </w:p>
-          <w:p>
-            <w:proofErr w:type="spellStart"/>
-            <w:r>
-              <w:t>uint</w:t>
-            </w:r>
-            <w:proofErr w:type="spellEnd"/>
-            <w:r>
-              <w:t xml:space="preserve"> Count</w:t>
-            </w:r>
-          </w:p>
-          <w:p>
-            <w:proofErr w:type="spellStart"/>
-            <w:r>
-              <w:t>SortedList</w:t>
-            </w:r>
-            <w:proofErr w:type="spellEnd"/>
-            <w:r>
-              <w:t>&lt;</w:t>
-            </w:r>
-            <w:proofErr w:type="spellStart"/>
-            <w:proofErr w:type="gramStart"/>
-            <w:r>
-              <w:t>short,YearClass</w:t>
-            </w:r>
-            <w:proofErr w:type="spellEnd"/>
-            <w:proofErr w:type="gramEnd"/>
-            <w:r>
-              <w:t>&gt; Organizer</w:t>
-            </w:r>
-          </w:p>
-        </w:tc>
-        <w:tc>
-          <w:tcPr>
-            <w:tcW w:w="3780" w:type="dxa"/>
-          </w:tcPr>
-          <w:p>
-            <w:proofErr w:type="spellStart"/>
-            <w:r>
-              <w:t>YearValue</w:t>
-            </w:r>
-            <w:proofErr w:type="spellEnd"/>
-          </w:p>
-          <w:p>
-            <w:r>
-              <w:t>Leap</w:t>
-            </w:r>
-          </w:p>
-          <w:p>
-            <w:proofErr w:type="spellStart"/>
-            <w:r>
-              <w:t>DayClass</w:t>
-            </w:r>
-            <w:proofErr w:type="spellEnd"/>
-            <w:r>
-              <w:t>[mm][dd] year</w:t>
-            </w:r>
-          </w:p>
-          <w:p>
-            <w:r>
-              <w:rPr>
-                <w:lang w:val="ru-RU"/>
-              </w:rPr>
-              <w:t>Индексатор по месяцам</w:t>
-            </w:r>
-          </w:p>
-          <w:p>
-            <w:proofErr w:type="spellStart"/>
-            <w:proofErr w:type="gramStart"/>
-            <w:r>
-              <w:t>DayClass</w:t>
-            </w:r>
-            <w:proofErr w:type="spellEnd"/>
-            <w:r>
-              <w:t>[</w:t>
-            </w:r>
-            <w:proofErr w:type="gramEnd"/>
-            <w:r>
-              <w:t>] this[</w:t>
-            </w:r>
-            <w:proofErr w:type="spellStart"/>
-            <w:r>
-              <w:t>sbyte</w:t>
-            </w:r>
-            <w:proofErr w:type="spellEnd"/>
-            <w:r>
-              <w:t xml:space="preserve"> mm]</w:t>
-            </w:r>
-          </w:p>
-        </w:tc>
-        <w:tc>
-          <w:tcPr>
-            <w:tcW w:w="3420" w:type="dxa"/>
-          </w:tcPr>
-          <w:p>
-            <w:r>
-              <w:t>List&lt;Note&gt; Day {get; set;}</w:t>
-            </w:r>
-          </w:p>
-        </w:tc>
-        <w:tc>
-          <w:tcPr>
-            <w:tcW w:w="3600" w:type="dxa"/>
-          </w:tcPr>
-          <w:p>
-            <w:proofErr w:type="spellStart"/>
-            <w:r>
-              <w:t>uint</w:t>
-            </w:r>
-            <w:proofErr w:type="spellEnd"/>
-            <w:r>
-              <w:t xml:space="preserve"> ID</w:t>
-            </w:r>
-          </w:p>
-          <w:p>
-            <w:pPr>
-              <w:rPr>
-                <w:lang w:val="ru-RU"/>
-              </w:rPr>
-            </w:pPr>
-            <w:proofErr w:type="spellStart"/>
+            <w:r>
+              <w:t>ID</w:t>
+            </w:r>
+          </w:p>
+          <w:p>
+            <w:pPr>
+              <w:rPr>
+                <w:lang w:val="ru-RU"/>
+              </w:rPr>
+            </w:pPr>
             <w:r>
               <w:t>SimpleDateTime</w:t>
             </w:r>
-            <w:proofErr w:type="spellEnd"/>
             <w:r>
               <w:rPr>
                 <w:lang w:val="ru-RU"/>
@@ -5503,22 +5240,34 @@
             <w:tcW w:w="3685" w:type="dxa"/>
           </w:tcPr>
           <w:p>
-            <w:r>
-              <w:t xml:space="preserve">Constructor </w:t>
-            </w:r>
-            <w:proofErr w:type="spellStart"/>
+            <w:pPr>
+              <w:rPr>
+                <w:lang w:val="ru-RU"/>
+              </w:rPr>
+            </w:pPr>
+            <w:r>
+              <w:t>Constructor</w:t>
+            </w:r>
+            <w:r>
+              <w:rPr>
+                <w:lang w:val="ru-RU"/>
+              </w:rPr>
+              <w:t xml:space="preserve"> </w:t>
+            </w:r>
             <w:r>
               <w:t>OrganizerClass</w:t>
             </w:r>
-            <w:proofErr w:type="spellEnd"/>
-          </w:p>
-          <w:p>
-            <w:pPr>
-              <w:rPr>
-                <w:lang w:val="ru-RU"/>
-              </w:rPr>
-            </w:pPr>
-            <w:r>
+          </w:p>
+          <w:p>
+            <w:pPr>
+              <w:rPr>
+                <w:lang w:val="ru-RU"/>
+              </w:rPr>
+            </w:pPr>
+            <w:r>
+              <w:rPr>
+                <w:lang w:val="ru-RU"/>
+              </w:rPr>
               <w:t xml:space="preserve">- </w:t>
             </w:r>
             <w:r>
@@ -5554,24 +5303,14 @@
                 <w:lang w:val="ru-RU"/>
               </w:rPr>
             </w:pPr>
-            <w:proofErr w:type="spellStart"/>
-            <w:proofErr w:type="gramStart"/>
             <w:r>
               <w:t>AddNote</w:t>
             </w:r>
-            <w:proofErr w:type="spellEnd"/>
-            <w:r>
-              <w:rPr>
-                <w:lang w:val="ru-RU"/>
-              </w:rPr>
-              <w:t>(</w:t>
-            </w:r>
-            <w:proofErr w:type="gramEnd"/>
-            <w:r>
-              <w:rPr>
-                <w:lang w:val="ru-RU"/>
-              </w:rPr>
-              <w:t>дата, заголовок, текст)</w:t>
+            <w:r>
+              <w:rPr>
+                <w:lang w:val="ru-RU"/>
+              </w:rPr>
+              <w:t>(дата, заголовок, текст)</w:t>
             </w:r>
           </w:p>
           <w:p>
@@ -5590,29 +5329,7 @@
               <w:rPr>
                 <w:lang w:val="ru-RU"/>
               </w:rPr>
-              <w:t>проверяет, инициализирована ли соответствующая дата (</w:t>
-            </w:r>
-            <w:proofErr w:type="spellStart"/>
-            <w:r>
-              <w:rPr>
-                <w:lang w:val="ru-RU"/>
-              </w:rPr>
-              <w:t>д.</w:t>
-            </w:r>
-            <w:proofErr w:type="gramStart"/>
-            <w:r>
-              <w:rPr>
-                <w:lang w:val="ru-RU"/>
-              </w:rPr>
-              <w:t>м.гггг</w:t>
-            </w:r>
-            <w:proofErr w:type="spellEnd"/>
-            <w:proofErr w:type="gramEnd"/>
-            <w:r>
-              <w:rPr>
-                <w:lang w:val="ru-RU"/>
-              </w:rPr>
-              <w:t>)</w:t>
+              <w:t>проверяет, инициализирована ли соответствующая дата (д.м.гггг)</w:t>
             </w:r>
           </w:p>
           <w:p>
@@ -5661,11 +5378,9 @@
               </w:rPr>
               <w:t xml:space="preserve">увеличивая на 1 счётчик </w:t>
             </w:r>
-            <w:proofErr w:type="spellStart"/>
             <w:r>
               <w:t>IDcounter</w:t>
             </w:r>
-            <w:proofErr w:type="spellEnd"/>
             <w:r>
               <w:rPr>
                 <w:lang w:val="ru-RU"/>
@@ -5675,9 +5390,6 @@
           </w:p>
           <w:p>
             <w:r>
-              <w:rPr>
-                <w:lang w:val="ru-RU"/>
-              </w:rPr>
               <w:t xml:space="preserve">- </w:t>
             </w:r>
             <w:r>
@@ -5697,11 +5409,9 @@
             <w:r>
               <w:t xml:space="preserve"> </w:t>
             </w:r>
-            <w:proofErr w:type="spellStart"/>
             <w:r>
               <w:t>DayClass.AddNote</w:t>
             </w:r>
-            <w:proofErr w:type="spellEnd"/>
             <w:r>
               <w:br/>
               <w:t>(ID, date time, title, text)</w:t>
@@ -5709,18 +5419,37 @@
           </w:p>
           <w:p/>
           <w:p>
-            <w:proofErr w:type="spellStart"/>
-            <w:proofErr w:type="gramStart"/>
+            <w:pPr>
+              <w:rPr>
+                <w:lang w:val="ru-RU"/>
+              </w:rPr>
+            </w:pPr>
             <w:r>
               <w:t>RemoveNote</w:t>
             </w:r>
-            <w:proofErr w:type="spellEnd"/>
-            <w:r>
+            <w:r>
+              <w:rPr>
+                <w:lang w:val="ru-RU"/>
+              </w:rPr>
               <w:t>(</w:t>
             </w:r>
-            <w:proofErr w:type="gramEnd"/>
-            <w:r>
-              <w:t>ID, date)</w:t>
+            <w:r>
+              <w:t>ID</w:t>
+            </w:r>
+            <w:r>
+              <w:rPr>
+                <w:lang w:val="ru-RU"/>
+              </w:rPr>
+              <w:t xml:space="preserve">, </w:t>
+            </w:r>
+            <w:r>
+              <w:t>date</w:t>
+            </w:r>
+            <w:r>
+              <w:rPr>
+                <w:lang w:val="ru-RU"/>
+              </w:rPr>
+              <w:t>)</w:t>
             </w:r>
           </w:p>
           <w:p>
@@ -5749,18 +5478,22 @@
               <w:t>Находим, пишем в корзину, удаляем</w:t>
             </w:r>
           </w:p>
-          <w:p/>
-          <w:p>
-            <w:pPr>
-              <w:rPr>
-                <w:lang w:val="ru-RU"/>
-              </w:rPr>
-            </w:pPr>
-            <w:proofErr w:type="spellStart"/>
+          <w:p>
+            <w:pPr>
+              <w:rPr>
+                <w:lang w:val="ru-RU"/>
+              </w:rPr>
+            </w:pPr>
+          </w:p>
+          <w:p>
+            <w:pPr>
+              <w:rPr>
+                <w:lang w:val="ru-RU"/>
+              </w:rPr>
+            </w:pPr>
             <w:r>
               <w:t>ChangeNote</w:t>
             </w:r>
-            <w:proofErr w:type="spellEnd"/>
           </w:p>
         </w:tc>
         <w:tc>
@@ -5768,19 +5501,27 @@
             <w:tcW w:w="3780" w:type="dxa"/>
           </w:tcPr>
           <w:p>
+            <w:pPr>
+              <w:rPr>
+                <w:lang w:val="ru-RU"/>
+              </w:rPr>
+            </w:pPr>
             <w:r>
               <w:rPr>
                 <w:lang w:val="ru-RU"/>
               </w:rPr>
               <w:t xml:space="preserve">Конструктор </w:t>
             </w:r>
-            <w:proofErr w:type="spellStart"/>
             <w:r>
               <w:t>YearClass</w:t>
             </w:r>
-            <w:proofErr w:type="spellEnd"/>
-          </w:p>
-          <w:p>
+          </w:p>
+          <w:p>
+            <w:pPr>
+              <w:rPr>
+                <w:lang w:val="ru-RU"/>
+              </w:rPr>
+            </w:pPr>
             <w:r>
               <w:rPr>
                 <w:lang w:val="ru-RU"/>
@@ -5800,21 +5541,200 @@
               <w:br/>
               <w:t xml:space="preserve">  </w:t>
             </w:r>
-            <w:proofErr w:type="spellStart"/>
             <w:r>
               <w:t>DayClass</w:t>
             </w:r>
-            <w:proofErr w:type="spellEnd"/>
-            <w:r>
-              <w:t>[</w:t>
-            </w:r>
-            <w:proofErr w:type="gramStart"/>
-            <w:r>
-              <w:t>13][</w:t>
-            </w:r>
-            <w:proofErr w:type="gramEnd"/>
-            <w:r>
-              <w:t>]</w:t>
+            <w:r>
+              <w:rPr>
+                <w:lang w:val="ru-RU"/>
+              </w:rPr>
+              <w:t>[13][]</w:t>
+            </w:r>
+          </w:p>
+          <w:p>
+            <w:pPr>
+              <w:rPr>
+                <w:lang w:val="ru-RU"/>
+              </w:rPr>
+            </w:pPr>
+          </w:p>
+          <w:p>
+            <w:pPr>
+              <w:rPr>
+                <w:lang w:val="ru-RU"/>
+              </w:rPr>
+            </w:pPr>
+            <w:r>
+              <w:t>CreateMonth</w:t>
+            </w:r>
+            <w:r>
+              <w:rPr>
+                <w:lang w:val="ru-RU"/>
+              </w:rPr>
+              <w:t>(</w:t>
+            </w:r>
+            <w:r>
+              <w:t>mm</w:t>
+            </w:r>
+            <w:r>
+              <w:rPr>
+                <w:lang w:val="ru-RU"/>
+              </w:rPr>
+              <w:t>)</w:t>
+            </w:r>
+          </w:p>
+          <w:p>
+            <w:pPr>
+              <w:rPr>
+                <w:lang w:val="ru-RU"/>
+              </w:rPr>
+            </w:pPr>
+            <w:r>
+              <w:rPr>
+                <w:lang w:val="ru-RU"/>
+              </w:rPr>
+              <w:t>Создаёт соответствующий месяц</w:t>
+            </w:r>
+            <w:r>
+              <w:rPr>
+                <w:lang w:val="ru-RU"/>
+              </w:rPr>
+              <w:t xml:space="preserve">, </w:t>
+            </w:r>
+            <w:r>
+              <w:rPr>
+                <w:lang w:val="ru-RU"/>
+              </w:rPr>
+              <w:t>т.е. создаёт массив дней в месяце</w:t>
+            </w:r>
+          </w:p>
+          <w:p>
+            <w:pPr>
+              <w:rPr>
+                <w:lang w:val="ru-RU"/>
+              </w:rPr>
+            </w:pPr>
+          </w:p>
+          <w:p>
+            <w:pPr>
+              <w:rPr>
+                <w:lang w:val="ru-RU"/>
+              </w:rPr>
+            </w:pPr>
+            <w:r>
+              <w:t>CreateDay</w:t>
+            </w:r>
+            <w:r>
+              <w:rPr>
+                <w:lang w:val="ru-RU"/>
+              </w:rPr>
+              <w:t>(</w:t>
+            </w:r>
+            <w:r>
+              <w:t>mm</w:t>
+            </w:r>
+            <w:r>
+              <w:rPr>
+                <w:lang w:val="ru-RU"/>
+              </w:rPr>
+              <w:t xml:space="preserve">, </w:t>
+            </w:r>
+            <w:r>
+              <w:t>dd</w:t>
+            </w:r>
+            <w:r>
+              <w:rPr>
+                <w:lang w:val="ru-RU"/>
+              </w:rPr>
+              <w:t>)</w:t>
+            </w:r>
+          </w:p>
+          <w:p>
+            <w:pPr>
+              <w:rPr>
+                <w:lang w:val="ru-RU"/>
+              </w:rPr>
+            </w:pPr>
+            <w:r>
+              <w:rPr>
+                <w:lang w:val="ru-RU"/>
+              </w:rPr>
+              <w:t>Создаёт соответствующий день, с количеством записей == 0</w:t>
+            </w:r>
+          </w:p>
+          <w:p>
+            <w:r>
+              <w:t>year[mm][dd] new DayClass();</w:t>
+            </w:r>
+          </w:p>
+        </w:tc>
+        <w:tc>
+          <w:tcPr>
+            <w:tcW w:w="3420" w:type="dxa"/>
+          </w:tcPr>
+          <w:p>
+            <w:pPr>
+              <w:rPr>
+                <w:lang w:val="ru-RU"/>
+              </w:rPr>
+            </w:pPr>
+            <w:r>
+              <w:rPr>
+                <w:lang w:val="ru-RU"/>
+              </w:rPr>
+              <w:t xml:space="preserve">Конструктор </w:t>
+            </w:r>
+            <w:r>
+              <w:t>DayClass</w:t>
+            </w:r>
+          </w:p>
+          <w:p>
+            <w:pPr>
+              <w:rPr>
+                <w:lang w:val="ru-RU"/>
+              </w:rPr>
+            </w:pPr>
+            <w:r>
+              <w:rPr>
+                <w:lang w:val="ru-RU"/>
+              </w:rPr>
+              <w:t xml:space="preserve">- </w:t>
+            </w:r>
+            <w:r>
+              <w:rPr>
+                <w:lang w:val="ru-RU"/>
+              </w:rPr>
+              <w:t>создаёт пустой список записей</w:t>
+            </w:r>
+          </w:p>
+          <w:p>
+            <w:pPr>
+              <w:rPr>
+                <w:lang w:val="ru-RU"/>
+              </w:rPr>
+            </w:pPr>
+          </w:p>
+          <w:p>
+            <w:r>
+              <w:t>AddNote(ID, DT, title, text)</w:t>
+            </w:r>
+          </w:p>
+          <w:p>
+            <w:r>
+              <w:t>- creates new Note</w:t>
+            </w:r>
+          </w:p>
+          <w:p>
+            <w:r>
+              <w:t>- adds it to the list of notes</w:t>
+            </w:r>
+          </w:p>
+          <w:p>
+            <w:r>
+              <w:t xml:space="preserve">- sorts the list by </w:t>
+            </w:r>
+            <w:r>
+              <w:t>DayTime &amp; ID</w:t>
             </w:r>
           </w:p>
           <w:p/>
@@ -5824,308 +5744,138 @@
                 <w:lang w:val="ru-RU"/>
               </w:rPr>
             </w:pPr>
-            <w:proofErr w:type="spellStart"/>
-            <w:r>
-              <w:t>CreateMonth</w:t>
-            </w:r>
-            <w:proofErr w:type="spellEnd"/>
-            <w:r>
-              <w:rPr>
-                <w:lang w:val="ru-RU"/>
-              </w:rPr>
-              <w:t>(</w:t>
-            </w:r>
-            <w:r>
-              <w:t>mm</w:t>
-            </w:r>
-            <w:r>
-              <w:rPr>
-                <w:lang w:val="ru-RU"/>
-              </w:rPr>
-              <w:t>)</w:t>
-            </w:r>
-          </w:p>
-          <w:p>
-            <w:pPr>
-              <w:rPr>
-                <w:lang w:val="ru-RU"/>
-              </w:rPr>
-            </w:pPr>
-            <w:r>
-              <w:rPr>
-                <w:lang w:val="ru-RU"/>
-              </w:rPr>
-              <w:t>Создаёт соответствующий месяц</w:t>
-            </w:r>
-            <w:r>
-              <w:rPr>
-                <w:lang w:val="ru-RU"/>
-              </w:rPr>
-              <w:t xml:space="preserve">, </w:t>
-            </w:r>
-            <w:proofErr w:type="gramStart"/>
-            <w:r>
-              <w:rPr>
-                <w:lang w:val="ru-RU"/>
-              </w:rPr>
-              <w:t>т.е.</w:t>
-            </w:r>
-            <w:proofErr w:type="gramEnd"/>
-            <w:r>
-              <w:rPr>
-                <w:lang w:val="ru-RU"/>
-              </w:rPr>
-              <w:t xml:space="preserve"> создаёт массив дней в месяце</w:t>
-            </w:r>
-          </w:p>
-          <w:p>
-            <w:pPr>
-              <w:rPr>
-                <w:lang w:val="ru-RU"/>
-              </w:rPr>
-            </w:pPr>
-          </w:p>
-          <w:p>
-            <w:proofErr w:type="spellStart"/>
-            <w:proofErr w:type="gramStart"/>
-            <w:r>
-              <w:t>CreateDay</w:t>
-            </w:r>
-            <w:proofErr w:type="spellEnd"/>
-            <w:r>
-              <w:t>(</w:t>
-            </w:r>
-            <w:proofErr w:type="gramEnd"/>
-            <w:r>
-              <w:t>mm, dd)</w:t>
-            </w:r>
-          </w:p>
-          <w:p>
-            <w:pPr>
-              <w:rPr>
-                <w:lang w:val="ru-RU"/>
-              </w:rPr>
-            </w:pPr>
-            <w:r>
-              <w:rPr>
-                <w:lang w:val="ru-RU"/>
-              </w:rPr>
-              <w:t>Создаёт соответствующий день, с количеством записей == 0</w:t>
-            </w:r>
-          </w:p>
-          <w:p>
-            <w:r>
-              <w:t xml:space="preserve">year[mm][dd] new </w:t>
-            </w:r>
-            <w:proofErr w:type="spellStart"/>
-            <w:proofErr w:type="gramStart"/>
-            <w:r>
-              <w:t>DayClass</w:t>
-            </w:r>
-            <w:proofErr w:type="spellEnd"/>
-            <w:r>
-              <w:t>(</w:t>
-            </w:r>
-            <w:proofErr w:type="gramEnd"/>
-            <w:r>
-              <w:t>);</w:t>
-            </w:r>
-          </w:p>
-        </w:tc>
-        <w:tc>
-          <w:tcPr>
-            <w:tcW w:w="3420" w:type="dxa"/>
-          </w:tcPr>
-          <w:p>
+            <w:r>
+              <w:t>RemoveNote</w:t>
+            </w:r>
+          </w:p>
+          <w:p>
+            <w:pPr>
+              <w:rPr>
+                <w:lang w:val="ru-RU"/>
+              </w:rPr>
+            </w:pPr>
+            <w:r>
+              <w:rPr>
+                <w:lang w:val="ru-RU"/>
+              </w:rPr>
+              <w:t xml:space="preserve">- найти запись. Удалить из списка в дне. Поместить в список помойки </w:t>
+            </w:r>
+          </w:p>
+          <w:p>
+            <w:pPr>
+              <w:rPr>
+                <w:lang w:val="ru-RU"/>
+              </w:rPr>
+            </w:pPr>
+          </w:p>
+          <w:p>
+            <w:pPr>
+              <w:rPr>
+                <w:lang w:val="ru-RU"/>
+              </w:rPr>
+            </w:pPr>
+            <w:r>
+              <w:t>ChangeNote</w:t>
+            </w:r>
+          </w:p>
+          <w:p>
+            <w:pPr>
+              <w:rPr>
+                <w:lang w:val="ru-RU"/>
+              </w:rPr>
+            </w:pPr>
+            <w:r>
+              <w:rPr>
+                <w:lang w:val="ru-RU"/>
+              </w:rPr>
+              <w:t>Два пути</w:t>
+            </w:r>
+          </w:p>
+          <w:p>
+            <w:pPr>
+              <w:rPr>
+                <w:lang w:val="ru-RU"/>
+              </w:rPr>
+            </w:pPr>
+            <w:r>
+              <w:rPr>
+                <w:lang w:val="ru-RU"/>
+              </w:rPr>
+              <w:t>- найти запись. Удалить. Добавить новую</w:t>
+            </w:r>
+          </w:p>
+          <w:p>
+            <w:pPr>
+              <w:rPr>
+                <w:lang w:val="ru-RU"/>
+              </w:rPr>
+            </w:pPr>
+            <w:r>
+              <w:rPr>
+                <w:lang w:val="ru-RU"/>
+              </w:rPr>
+              <w:t>- найти запись, изменить данные</w:t>
+            </w:r>
+          </w:p>
+        </w:tc>
+        <w:tc>
+          <w:tcPr>
+            <w:tcW w:w="3600" w:type="dxa"/>
+          </w:tcPr>
+          <w:p>
+            <w:pPr>
+              <w:rPr>
+                <w:lang w:val="ru-RU"/>
+              </w:rPr>
+            </w:pPr>
             <w:r>
               <w:rPr>
                 <w:lang w:val="ru-RU"/>
               </w:rPr>
               <w:t xml:space="preserve">Конструктор </w:t>
             </w:r>
-            <w:proofErr w:type="spellStart"/>
-            <w:r>
-              <w:t>DayClass</w:t>
-            </w:r>
-            <w:proofErr w:type="spellEnd"/>
-          </w:p>
-          <w:p>
-            <w:pPr>
-              <w:rPr>
-                <w:lang w:val="ru-RU"/>
-              </w:rPr>
-            </w:pPr>
-            <w:r>
+            <w:r>
+              <w:t>Note</w:t>
+            </w:r>
+          </w:p>
+          <w:p>
+            <w:pPr>
+              <w:rPr>
+                <w:lang w:val="ru-RU"/>
+              </w:rPr>
+            </w:pPr>
+            <w:r>
+              <w:rPr>
+                <w:lang w:val="ru-RU"/>
+              </w:rPr>
               <w:t xml:space="preserve">- </w:t>
             </w:r>
             <w:r>
               <w:rPr>
                 <w:lang w:val="ru-RU"/>
               </w:rPr>
-              <w:t>создаёт пустой список записей</w:t>
-            </w:r>
-          </w:p>
-          <w:p>
-            <w:pPr>
-              <w:rPr>
-                <w:lang w:val="ru-RU"/>
-              </w:rPr>
-            </w:pPr>
-          </w:p>
-          <w:p>
-            <w:proofErr w:type="spellStart"/>
-            <w:proofErr w:type="gramStart"/>
-            <w:r>
-              <w:t>AddNote</w:t>
-            </w:r>
-            <w:proofErr w:type="spellEnd"/>
-            <w:r>
-              <w:t>(</w:t>
-            </w:r>
-            <w:proofErr w:type="gramEnd"/>
-            <w:r>
-              <w:t>ID, DT, title, text)</w:t>
-            </w:r>
-          </w:p>
-          <w:p>
-            <w:r>
-              <w:t>- creates new Note</w:t>
-            </w:r>
-          </w:p>
-          <w:p>
-            <w:r>
-              <w:t>- adds it to the list of notes</w:t>
-            </w:r>
-          </w:p>
-          <w:p>
-            <w:r>
-              <w:t xml:space="preserve">- sorts the list by </w:t>
-            </w:r>
-            <w:proofErr w:type="spellStart"/>
-            <w:r>
-              <w:t>DayTime</w:t>
-            </w:r>
-            <w:proofErr w:type="spellEnd"/>
-            <w:r>
-              <w:t xml:space="preserve"> &amp; ID</w:t>
-            </w:r>
-          </w:p>
-          <w:p/>
-          <w:p>
-            <w:proofErr w:type="spellStart"/>
-            <w:r>
-              <w:t>RemoveNote</w:t>
-            </w:r>
-            <w:proofErr w:type="spellEnd"/>
-          </w:p>
-          <w:p>
-            <w:pPr>
-              <w:rPr>
-                <w:lang w:val="ru-RU"/>
-              </w:rPr>
-            </w:pPr>
-            <w:r>
-              <w:rPr>
-                <w:lang w:val="ru-RU"/>
-              </w:rPr>
-              <w:t xml:space="preserve">- найти запись. Удалить из списка в дне. Поместить в список помойки </w:t>
-            </w:r>
-          </w:p>
-          <w:p>
-            <w:pPr>
-              <w:rPr>
-                <w:lang w:val="ru-RU"/>
-              </w:rPr>
-            </w:pPr>
-          </w:p>
-          <w:p>
-            <w:pPr>
-              <w:rPr>
-                <w:lang w:val="ru-RU"/>
-              </w:rPr>
-            </w:pPr>
-            <w:proofErr w:type="spellStart"/>
-            <w:r>
-              <w:t>ChangeNote</w:t>
-            </w:r>
-            <w:proofErr w:type="spellEnd"/>
-          </w:p>
-          <w:p>
-            <w:pPr>
-              <w:rPr>
-                <w:lang w:val="ru-RU"/>
-              </w:rPr>
-            </w:pPr>
-            <w:r>
-              <w:rPr>
-                <w:lang w:val="ru-RU"/>
-              </w:rPr>
-              <w:t>Два пути</w:t>
-            </w:r>
-          </w:p>
-          <w:p>
-            <w:pPr>
-              <w:rPr>
-                <w:lang w:val="ru-RU"/>
-              </w:rPr>
-            </w:pPr>
-            <w:r>
-              <w:rPr>
-                <w:lang w:val="ru-RU"/>
-              </w:rPr>
-              <w:t>- найти запись. Удалить. Добавить новую</w:t>
-            </w:r>
-          </w:p>
-          <w:p>
-            <w:pPr>
-              <w:rPr>
-                <w:lang w:val="ru-RU"/>
-              </w:rPr>
-            </w:pPr>
-            <w:r>
-              <w:rPr>
-                <w:lang w:val="ru-RU"/>
-              </w:rPr>
-              <w:t>- найти запись, изменить данные</w:t>
-            </w:r>
-          </w:p>
-        </w:tc>
-        <w:tc>
-          <w:tcPr>
-            <w:tcW w:w="3600" w:type="dxa"/>
-          </w:tcPr>
-          <w:p>
-            <w:r>
-              <w:rPr>
-                <w:lang w:val="ru-RU"/>
-              </w:rPr>
-              <w:t xml:space="preserve">Конструктор </w:t>
-            </w:r>
-            <w:r>
-              <w:t>Note</w:t>
-            </w:r>
-          </w:p>
-          <w:p>
-            <w:r>
-              <w:t xml:space="preserve">- </w:t>
-            </w:r>
-            <w:r>
-              <w:rPr>
-                <w:lang w:val="ru-RU"/>
-              </w:rPr>
               <w:t xml:space="preserve">заносит уник. </w:t>
             </w:r>
             <w:r>
-              <w:t xml:space="preserve">ID </w:t>
-            </w:r>
-          </w:p>
-          <w:p>
-            <w:pPr>
-              <w:rPr>
-                <w:lang w:val="ru-RU"/>
-              </w:rPr>
-            </w:pPr>
-            <w:r>
+              <w:t>ID</w:t>
+            </w:r>
+            <w:r>
+              <w:rPr>
+                <w:lang w:val="ru-RU"/>
+              </w:rPr>
+              <w:t xml:space="preserve"> </w:t>
+            </w:r>
+          </w:p>
+          <w:p>
+            <w:pPr>
+              <w:rPr>
+                <w:lang w:val="ru-RU"/>
+              </w:rPr>
+            </w:pPr>
+            <w:r>
+              <w:rPr>
+                <w:lang w:val="ru-RU"/>
+              </w:rPr>
               <w:t xml:space="preserve">- </w:t>
             </w:r>
             <w:r>
@@ -6204,7 +5954,7 @@
 </file>
 
 <file path=word/numbering.xml><?xml version="1.0" encoding="utf-8"?>
-<w:numbering xmlns:wpc="http://schemas.microsoft.com/office/word/2010/wordprocessingCanvas" xmlns:cx="http://schemas.microsoft.com/office/drawing/2014/chartex" xmlns:cx1="http://schemas.microsoft.com/office/drawing/2015/9/8/chartex" xmlns:cx2="http://schemas.microsoft.com/office/drawing/2015/10/21/chartex" xmlns:cx3="http://schemas.microsoft.com/office/drawing/2016/5/9/chartex" xmlns:cx4="http://schemas.microsoft.com/office/drawing/2016/5/10/chartex" xmlns:cx5="http://schemas.microsoft.com/office/drawing/2016/5/11/chartex" xmlns:cx6="http://schemas.microsoft.com/office/drawing/2016/5/12/chartex" xmlns:cx7="http://schemas.microsoft.com/office/drawing/2016/5/13/chartex" xmlns:cx8="http://schemas.microsoft.com/office/drawing/2016/5/14/chartex" xmlns:mc="http://schemas.openxmlformats.org/markup-compatibility/2006" xmlns:aink="http://schemas.microsoft.com/office/drawing/2016/ink" xmlns:am3d="http://schemas.microsoft.com/office/drawing/2017/model3d" xmlns:o="urn:schemas-microsoft-com:office:office" xmlns:r="http://schemas.openxmlformats.org/officeDocument/2006/relationships" xmlns:m="http://schemas.openxmlformats.org/officeDocument/2006/math" xmlns:v="urn:schemas-microsoft-com:vml" xmlns:wp14="http://schemas.microsoft.com/office/word/2010/wordprocessingDrawing" xmlns:wp="http://schemas.openxmlformats.org/drawingml/2006/wordprocessingDrawing" xmlns:w10="urn:schemas-microsoft-com:office:word" xmlns:w="http://schemas.openxmlformats.org/wordprocessingml/2006/main" xmlns:w14="http://schemas.microsoft.com/office/word/2010/wordml" xmlns:w15="http://schemas.microsoft.com/office/word/2012/wordml" xmlns:w16cid="http://schemas.microsoft.com/office/word/2016/wordml/cid" xmlns:w16se="http://schemas.microsoft.com/office/word/2015/wordml/symex" xmlns:wpg="http://schemas.microsoft.com/office/word/2010/wordprocessingGroup" xmlns:wpi="http://schemas.microsoft.com/office/word/2010/wordprocessingInk" xmlns:wne="http://schemas.microsoft.com/office/word/2006/wordml" xmlns:wps="http://schemas.microsoft.com/office/word/2010/wordprocessingShape" mc:Ignorable="w14 w15 w16se w16cid wp14">
+<w:numbering xmlns:wpc="http://schemas.microsoft.com/office/word/2010/wordprocessingCanvas" xmlns:cx="http://schemas.microsoft.com/office/drawing/2014/chartex" xmlns:cx1="http://schemas.microsoft.com/office/drawing/2015/9/8/chartex" xmlns:cx2="http://schemas.microsoft.com/office/drawing/2015/10/21/chartex" xmlns:cx3="http://schemas.microsoft.com/office/drawing/2016/5/9/chartex" xmlns:cx4="http://schemas.microsoft.com/office/drawing/2016/5/10/chartex" xmlns:cx5="http://schemas.microsoft.com/office/drawing/2016/5/11/chartex" xmlns:cx6="http://schemas.microsoft.com/office/drawing/2016/5/12/chartex" xmlns:cx7="http://schemas.microsoft.com/office/drawing/2016/5/13/chartex" xmlns:cx8="http://schemas.microsoft.com/office/drawing/2016/5/14/chartex" xmlns:mc="http://schemas.openxmlformats.org/markup-compatibility/2006" xmlns:aink="http://schemas.microsoft.com/office/drawing/2016/ink" xmlns:am3d="http://schemas.microsoft.com/office/drawing/2017/model3d" xmlns:o="urn:schemas-microsoft-com:office:office" xmlns:r="http://schemas.openxmlformats.org/officeDocument/2006/relationships" xmlns:m="http://schemas.openxmlformats.org/officeDocument/2006/math" xmlns:v="urn:schemas-microsoft-com:vml" xmlns:wp14="http://schemas.microsoft.com/office/word/2010/wordprocessingDrawing" xmlns:wp="http://schemas.openxmlformats.org/drawingml/2006/wordprocessingDrawing" xmlns:w10="urn:schemas-microsoft-com:office:word" xmlns:w="http://schemas.openxmlformats.org/wordprocessingml/2006/main" xmlns:w14="http://schemas.microsoft.com/office/word/2010/wordml" xmlns:w15="http://schemas.microsoft.com/office/word/2012/wordml" xmlns:w16cex="http://schemas.microsoft.com/office/word/2018/wordml/cex" xmlns:w16cid="http://schemas.microsoft.com/office/word/2016/wordml/cid" xmlns:w16="http://schemas.microsoft.com/office/word/2018/wordml" xmlns:w16se="http://schemas.microsoft.com/office/word/2015/wordml/symex" xmlns:wpg="http://schemas.microsoft.com/office/word/2010/wordprocessingGroup" xmlns:wpi="http://schemas.microsoft.com/office/word/2010/wordprocessingInk" xmlns:wne="http://schemas.microsoft.com/office/word/2006/wordml" xmlns:wps="http://schemas.microsoft.com/office/word/2010/wordprocessingShape" mc:Ignorable="w14 w15 w16se w16cid w16 w16cex wp14">
   <w:abstractNum w:abstractNumId="0" w15:restartNumberingAfterBreak="0">
     <w:nsid w:val="045C6161"/>
     <w:multiLevelType w:val="hybridMultilevel"/>
@@ -7192,7 +6942,7 @@
 </file>
 
 <file path=word/styles.xml><?xml version="1.0" encoding="utf-8"?>
-<w:styles xmlns:mc="http://schemas.openxmlformats.org/markup-compatibility/2006" xmlns:r="http://schemas.openxmlformats.org/officeDocument/2006/relationships" xmlns:w="http://schemas.openxmlformats.org/wordprocessingml/2006/main" xmlns:w14="http://schemas.microsoft.com/office/word/2010/wordml" xmlns:w15="http://schemas.microsoft.com/office/word/2012/wordml" xmlns:w16cid="http://schemas.microsoft.com/office/word/2016/wordml/cid" xmlns:w16se="http://schemas.microsoft.com/office/word/2015/wordml/symex" mc:Ignorable="w14 w15 w16se w16cid">
+<w:styles xmlns:mc="http://schemas.openxmlformats.org/markup-compatibility/2006" xmlns:r="http://schemas.openxmlformats.org/officeDocument/2006/relationships" xmlns:w="http://schemas.openxmlformats.org/wordprocessingml/2006/main" xmlns:w14="http://schemas.microsoft.com/office/word/2010/wordml" xmlns:w15="http://schemas.microsoft.com/office/word/2012/wordml" xmlns:w16cex="http://schemas.microsoft.com/office/word/2018/wordml/cex" xmlns:w16cid="http://schemas.microsoft.com/office/word/2016/wordml/cid" xmlns:w16="http://schemas.microsoft.com/office/word/2018/wordml" xmlns:w16se="http://schemas.microsoft.com/office/word/2015/wordml/symex" mc:Ignorable="w14 w15 w16se w16cid w16 w16cex">
   <w:docDefaults>
     <w:rPrDefault>
       <w:rPr>

</xml_diff>

<commit_message>
Version 4.0 Simplified data structure
</commit_message>
<xml_diff>
--- a/pre-production-analysis.docx
+++ b/pre-production-analysis.docx
@@ -1662,17 +1662,40 @@
       <w:r>
         <w:t>[</w:t>
       </w:r>
+      <w:proofErr w:type="spellStart"/>
       <w:r>
         <w:t>daynumber</w:t>
       </w:r>
+      <w:proofErr w:type="spellEnd"/>
       <w:r>
         <w:t xml:space="preserve">] </w:t>
       </w:r>
       <w:r>
         <w:tab/>
       </w:r>
-      <w:r>
-        <w:t xml:space="preserve">daynumber == DateToNumber(dd.mm) == dayspassed[month] + day </w:t>
+      <w:proofErr w:type="spellStart"/>
+      <w:r>
+        <w:t>daynumber</w:t>
+      </w:r>
+      <w:proofErr w:type="spellEnd"/>
+      <w:r>
+        <w:t xml:space="preserve"> == </w:t>
+      </w:r>
+      <w:proofErr w:type="spellStart"/>
+      <w:r>
+        <w:t>DateToNumber</w:t>
+      </w:r>
+      <w:proofErr w:type="spellEnd"/>
+      <w:r>
+        <w:t xml:space="preserve">(dd.mm) == </w:t>
+      </w:r>
+      <w:proofErr w:type="spellStart"/>
+      <w:r>
+        <w:t>dayspassed</w:t>
+      </w:r>
+      <w:proofErr w:type="spellEnd"/>
+      <w:r>
+        <w:t xml:space="preserve">[month] + day </w:t>
       </w:r>
       <w:r>
         <w:br/>
@@ -1704,8 +1727,13 @@
       <w:r>
         <w:tab/>
       </w:r>
-      <w:r>
-        <w:t>dayspassed[] = {31, 59, 90, 120, 151, 181, 212, 243, 273, 304, 334} – 11 elements</w:t>
+      <w:proofErr w:type="spellStart"/>
+      <w:r>
+        <w:t>dayspassed</w:t>
+      </w:r>
+      <w:proofErr w:type="spellEnd"/>
+      <w:r>
+        <w:t>[] = {31, 59, 90, 120, 151, 181, 212, 243, 273, 304, 334} – 11 elements</w:t>
       </w:r>
     </w:p>
     <w:p>
@@ -2380,7 +2408,15 @@
       </w:r>
       <w:r>
         <w:tab/>
-        <w:t>year[m].month[d].day[recordNum]</w:t>
+        <w:t>year[m].month[d].day[</w:t>
+      </w:r>
+      <w:proofErr w:type="spellStart"/>
+      <w:r>
+        <w:t>recordNum</w:t>
+      </w:r>
+      <w:proofErr w:type="spellEnd"/>
+      <w:r>
+        <w:t>]</w:t>
       </w:r>
     </w:p>
     <w:p>
@@ -2572,9 +2608,11 @@
       <w:r>
         <w:t xml:space="preserve">[] </w:t>
       </w:r>
+      <w:proofErr w:type="spellStart"/>
       <w:r>
         <w:t>monthslength</w:t>
       </w:r>
+      <w:proofErr w:type="spellEnd"/>
       <w:r>
         <w:t xml:space="preserve"> = {31, 28, 31, 30, 31, 30, 31, 31, 30, 31, 30, 31}</w:t>
       </w:r>
@@ -2631,7 +2669,15 @@
         <w:sym w:font="Wingdings" w:char="F0E0"/>
       </w:r>
       <w:r>
-        <w:t xml:space="preserve"> monthslength[1] = 29;    year = new Day[12][]; - </w:t>
+        <w:t xml:space="preserve"> </w:t>
+      </w:r>
+      <w:proofErr w:type="spellStart"/>
+      <w:r>
+        <w:t>monthslength</w:t>
+      </w:r>
+      <w:proofErr w:type="spellEnd"/>
+      <w:r>
+        <w:t xml:space="preserve">[1] = 29;    year = new Day[12][]; - </w:t>
       </w:r>
       <w:r>
         <w:rPr>
@@ -3293,8 +3339,13 @@
             <w:tcW w:w="2365" w:type="dxa"/>
           </w:tcPr>
           <w:p>
-            <w:r>
-              <w:t>SortedList&lt;Note&gt;</w:t>
+            <w:proofErr w:type="spellStart"/>
+            <w:r>
+              <w:t>SortedList</w:t>
+            </w:r>
+            <w:proofErr w:type="spellEnd"/>
+            <w:r>
+              <w:t>&lt;Note&gt;</w:t>
             </w:r>
           </w:p>
         </w:tc>
@@ -3407,11 +3458,24 @@
         <w:snapToGrid w:val="0"/>
         <w:spacing w:after="0" w:line="240" w:lineRule="auto"/>
       </w:pPr>
-      <w:r>
-        <w:t xml:space="preserve">SortedList&lt;Note&gt; day = </w:t>
-      </w:r>
-      <w:r>
-        <w:t>new SortedList&lt;Note&gt;(3);</w:t>
+      <w:proofErr w:type="spellStart"/>
+      <w:r>
+        <w:t>SortedList</w:t>
+      </w:r>
+      <w:proofErr w:type="spellEnd"/>
+      <w:r>
+        <w:t xml:space="preserve">&lt;Note&gt; day = </w:t>
+      </w:r>
+      <w:r>
+        <w:t xml:space="preserve">new </w:t>
+      </w:r>
+      <w:proofErr w:type="spellStart"/>
+      <w:r>
+        <w:t>SortedList</w:t>
+      </w:r>
+      <w:proofErr w:type="spellEnd"/>
+      <w:r>
+        <w:t>&lt;Note&gt;(3);</w:t>
       </w:r>
     </w:p>
     <w:p>
@@ -3452,9 +3516,11 @@
         </w:rPr>
         <w:tab/>
       </w:r>
+      <w:proofErr w:type="spellStart"/>
       <w:r>
         <w:t>AddNote</w:t>
       </w:r>
+      <w:proofErr w:type="spellEnd"/>
       <w:r>
         <w:rPr>
           <w:lang w:val="ru-RU"/>
@@ -3483,9 +3549,11 @@
         </w:rPr>
         <w:tab/>
       </w:r>
+      <w:proofErr w:type="spellStart"/>
       <w:r>
         <w:t>RemoveNote</w:t>
       </w:r>
+      <w:proofErr w:type="spellEnd"/>
       <w:r>
         <w:rPr>
           <w:lang w:val="ru-RU"/>
@@ -3497,7 +3565,21 @@
         <w:rPr>
           <w:lang w:val="ru-RU"/>
         </w:rPr>
-        <w:t xml:space="preserve">удалить запись, отвечающую парамтрам… </w:t>
+        <w:t xml:space="preserve">удалить запись, отвечающую </w:t>
+      </w:r>
+      <w:proofErr w:type="spellStart"/>
+      <w:r>
+        <w:rPr>
+          <w:lang w:val="ru-RU"/>
+        </w:rPr>
+        <w:t>парамтрам</w:t>
+      </w:r>
+      <w:proofErr w:type="spellEnd"/>
+      <w:r>
+        <w:rPr>
+          <w:lang w:val="ru-RU"/>
+        </w:rPr>
+        <w:t xml:space="preserve">… </w:t>
       </w:r>
     </w:p>
     <w:p>
@@ -3542,9 +3624,11 @@
         </w:rPr>
         <w:tab/>
       </w:r>
+      <w:proofErr w:type="spellStart"/>
       <w:r>
         <w:t>MergeNote</w:t>
       </w:r>
+      <w:proofErr w:type="spellEnd"/>
       <w:r>
         <w:rPr>
           <w:lang w:val="ru-RU"/>
@@ -3732,9 +3816,17 @@
             </w:pPr>
             <w:r>
               <w:rPr>
-                <w:lang w:val="ru-RU"/>
-              </w:rPr>
-              <w:t>Может сделать всё проще?</w:t>
+                <w:color w:val="FF0000"/>
+                <w:lang w:val="ru-RU"/>
+              </w:rPr>
+              <w:t>Упрощённая версия</w:t>
+            </w:r>
+            <w:r>
+              <w:rPr>
+                <w:lang w:val="ru-RU"/>
+              </w:rPr>
+              <w:br/>
+              <w:t>День в ежедневнике</w:t>
             </w:r>
           </w:p>
           <w:p>
@@ -3746,31 +3838,10 @@
               </w:rPr>
             </w:pPr>
             <w:r>
-              <w:t>ID</w:t>
-            </w:r>
-            <w:r>
-              <w:rPr>
-                <w:lang w:val="ru-RU"/>
-              </w:rPr>
-              <w:t xml:space="preserve"> </w:t>
-            </w:r>
-            <w:r>
-              <w:rPr>
-                <w:lang w:val="ru-RU"/>
-              </w:rPr>
-              <w:t>–</w:t>
-            </w:r>
-            <w:r>
-              <w:rPr>
-                <w:lang w:val="ru-RU"/>
-              </w:rPr>
-              <w:t xml:space="preserve"> </w:t>
-            </w:r>
-            <w:r>
-              <w:rPr>
-                <w:lang w:val="ru-RU"/>
-              </w:rPr>
-              <w:t>уникальный номер … как его генерить?</w:t>
+              <w:rPr>
+                <w:lang w:val="ru-RU"/>
+              </w:rPr>
+              <w:t>Время в ежедневнике</w:t>
             </w:r>
           </w:p>
           <w:p>
@@ -3785,7 +3856,7 @@
               <w:rPr>
                 <w:lang w:val="ru-RU"/>
               </w:rPr>
-              <w:t>День и время в ежедневнике</w:t>
+              <w:t>Заголовок записи</w:t>
             </w:r>
           </w:p>
           <w:p>
@@ -3800,7 +3871,7 @@
               <w:rPr>
                 <w:lang w:val="ru-RU"/>
               </w:rPr>
-              <w:t>Дата и время создания</w:t>
+              <w:t>Место</w:t>
             </w:r>
           </w:p>
           <w:p>
@@ -3815,7 +3886,7 @@
               <w:rPr>
                 <w:lang w:val="ru-RU"/>
               </w:rPr>
-              <w:t>Дата и время изменения</w:t>
+              <w:t>Текст</w:t>
             </w:r>
           </w:p>
           <w:p>
@@ -3830,7 +3901,7 @@
               <w:rPr>
                 <w:lang w:val="ru-RU"/>
               </w:rPr>
-              <w:t>Дата и время удаления</w:t>
+              <w:t>Тип</w:t>
             </w:r>
           </w:p>
           <w:p>
@@ -3838,14 +3909,23 @@
               <w:snapToGrid w:val="0"/>
               <w:ind w:left="-5"/>
               <w:rPr>
-                <w:lang w:val="ru-RU"/>
-              </w:rPr>
-            </w:pPr>
-            <w:r>
-              <w:rPr>
-                <w:lang w:val="ru-RU"/>
-              </w:rPr>
-              <w:t xml:space="preserve">Название / Заголовок записи </w:t>
+                <w:color w:val="FF0000"/>
+                <w:lang w:val="ru-RU"/>
+              </w:rPr>
+            </w:pPr>
+            <w:r>
+              <w:rPr>
+                <w:color w:val="FF0000"/>
+                <w:lang w:val="ru-RU"/>
+              </w:rPr>
+              <w:t>Удалил все эти поля</w:t>
+            </w:r>
+            <w:r>
+              <w:rPr>
+                <w:color w:val="FF0000"/>
+                <w:lang w:val="ru-RU"/>
+              </w:rPr>
+              <w:t>, указанные ниже</w:t>
             </w:r>
           </w:p>
           <w:p>
@@ -3857,6 +3937,123 @@
               </w:rPr>
             </w:pPr>
             <w:r>
+              <w:t>ID</w:t>
+            </w:r>
+            <w:r>
+              <w:rPr>
+                <w:lang w:val="ru-RU"/>
+              </w:rPr>
+              <w:t xml:space="preserve"> </w:t>
+            </w:r>
+            <w:r>
+              <w:rPr>
+                <w:lang w:val="ru-RU"/>
+              </w:rPr>
+              <w:t>–</w:t>
+            </w:r>
+            <w:r>
+              <w:rPr>
+                <w:lang w:val="ru-RU"/>
+              </w:rPr>
+              <w:t xml:space="preserve"> </w:t>
+            </w:r>
+            <w:r>
+              <w:rPr>
+                <w:lang w:val="ru-RU"/>
+              </w:rPr>
+              <w:t xml:space="preserve">уникальный номер … как его </w:t>
+            </w:r>
+            <w:proofErr w:type="spellStart"/>
+            <w:r>
+              <w:rPr>
+                <w:lang w:val="ru-RU"/>
+              </w:rPr>
+              <w:t>генерить</w:t>
+            </w:r>
+            <w:proofErr w:type="spellEnd"/>
+            <w:r>
+              <w:rPr>
+                <w:lang w:val="ru-RU"/>
+              </w:rPr>
+              <w:t>?</w:t>
+            </w:r>
+            <w:r>
+              <w:rPr>
+                <w:lang w:val="ru-RU"/>
+              </w:rPr>
+              <w:br/>
+              <w:t>В реальности ни разу не понадобился</w:t>
+            </w:r>
+          </w:p>
+          <w:p>
+            <w:pPr>
+              <w:snapToGrid w:val="0"/>
+              <w:ind w:left="-5"/>
+              <w:rPr>
+                <w:lang w:val="ru-RU"/>
+              </w:rPr>
+            </w:pPr>
+            <w:r>
+              <w:rPr>
+                <w:lang w:val="ru-RU"/>
+              </w:rPr>
+              <w:t>Дата и время создания</w:t>
+            </w:r>
+          </w:p>
+          <w:p>
+            <w:pPr>
+              <w:snapToGrid w:val="0"/>
+              <w:ind w:left="-5"/>
+              <w:rPr>
+                <w:lang w:val="ru-RU"/>
+              </w:rPr>
+            </w:pPr>
+            <w:r>
+              <w:rPr>
+                <w:lang w:val="ru-RU"/>
+              </w:rPr>
+              <w:t>Дата и время изменения</w:t>
+            </w:r>
+          </w:p>
+          <w:p>
+            <w:pPr>
+              <w:snapToGrid w:val="0"/>
+              <w:ind w:left="-5"/>
+              <w:rPr>
+                <w:lang w:val="ru-RU"/>
+              </w:rPr>
+            </w:pPr>
+            <w:r>
+              <w:rPr>
+                <w:lang w:val="ru-RU"/>
+              </w:rPr>
+              <w:t>Дата и время удаления</w:t>
+            </w:r>
+          </w:p>
+          <w:p>
+            <w:pPr>
+              <w:snapToGrid w:val="0"/>
+              <w:ind w:left="-5"/>
+              <w:rPr>
+                <w:lang w:val="ru-RU"/>
+              </w:rPr>
+            </w:pPr>
+            <w:r>
+              <w:rPr>
+                <w:lang w:val="ru-RU"/>
+              </w:rPr>
+              <w:t xml:space="preserve">Название / Заголовок записи </w:t>
+            </w:r>
+          </w:p>
+          <w:p>
+            <w:pPr>
+              <w:snapToGrid w:val="0"/>
+              <w:ind w:left="-5"/>
+              <w:rPr>
+                <w:lang w:val="ru-RU"/>
+              </w:rPr>
+            </w:pPr>
+            <w:r>
               <w:rPr>
                 <w:lang w:val="ru-RU"/>
               </w:rPr>
@@ -3958,36 +4155,6 @@
                 <w:lang w:val="ru-RU"/>
               </w:rPr>
               <w:t>это комментарий</w:t>
-            </w:r>
-          </w:p>
-          <w:p>
-            <w:pPr>
-              <w:snapToGrid w:val="0"/>
-              <w:ind w:left="-5"/>
-              <w:rPr>
-                <w:lang w:val="ru-RU"/>
-              </w:rPr>
-            </w:pPr>
-            <w:r>
-              <w:rPr>
-                <w:lang w:val="ru-RU"/>
-              </w:rPr>
-              <w:t>Текст</w:t>
-            </w:r>
-          </w:p>
-          <w:p>
-            <w:pPr>
-              <w:snapToGrid w:val="0"/>
-              <w:ind w:left="-5"/>
-              <w:rPr>
-                <w:lang w:val="ru-RU"/>
-              </w:rPr>
-            </w:pPr>
-            <w:r>
-              <w:rPr>
-                <w:lang w:val="ru-RU"/>
-              </w:rPr>
-              <w:t>Тип</w:t>
             </w:r>
           </w:p>
           <w:p>
@@ -4073,12 +4240,14 @@
                 <w:lang w:val="ru-RU"/>
               </w:rPr>
             </w:pPr>
+            <w:proofErr w:type="spellStart"/>
             <w:r>
               <w:rPr>
                 <w:lang w:val="ru-RU"/>
               </w:rPr>
               <w:t>Note</w:t>
             </w:r>
+            <w:proofErr w:type="spellEnd"/>
             <w:r>
               <w:rPr>
                 <w:lang w:val="ru-RU"/>
@@ -4130,12 +4299,14 @@
                 <w:lang w:val="ru-RU"/>
               </w:rPr>
             </w:pPr>
+            <w:proofErr w:type="spellStart"/>
             <w:r>
               <w:rPr>
                 <w:lang w:val="ru-RU"/>
               </w:rPr>
               <w:t>To</w:t>
             </w:r>
+            <w:proofErr w:type="spellEnd"/>
             <w:r>
               <w:t>D</w:t>
             </w:r>
@@ -4353,72 +4524,6 @@
             <w:r>
               <w:t>Task</w:t>
             </w:r>
-          </w:p>
-        </w:tc>
-      </w:tr>
-      <w:tr>
-        <w:tc>
-          <w:tcPr>
-            <w:tcW w:w="4796" w:type="dxa"/>
-          </w:tcPr>
-          <w:p>
-            <w:pPr>
-              <w:rPr>
-                <w:lang w:val="ru-RU"/>
-              </w:rPr>
-            </w:pPr>
-            <w:r>
-              <w:rPr>
-                <w:lang w:val="ru-RU"/>
-              </w:rPr>
-              <w:t xml:space="preserve">Любая запись – </w:t>
-            </w:r>
-            <w:r>
-              <w:t>Stack</w:t>
-            </w:r>
-            <w:r>
-              <w:rPr>
-                <w:lang w:val="ru-RU"/>
-              </w:rPr>
-              <w:t xml:space="preserve"> – </w:t>
-            </w:r>
-            <w:r>
-              <w:rPr>
-                <w:lang w:val="ru-RU"/>
-              </w:rPr>
-              <w:t>для отката изменений</w:t>
-            </w:r>
-          </w:p>
-          <w:p>
-            <w:pPr>
-              <w:rPr>
-                <w:lang w:val="ru-RU"/>
-              </w:rPr>
-            </w:pPr>
-          </w:p>
-        </w:tc>
-        <w:tc>
-          <w:tcPr>
-            <w:tcW w:w="4797" w:type="dxa"/>
-          </w:tcPr>
-          <w:p>
-            <w:pPr>
-              <w:rPr>
-                <w:lang w:val="ru-RU"/>
-              </w:rPr>
-            </w:pPr>
-          </w:p>
-        </w:tc>
-        <w:tc>
-          <w:tcPr>
-            <w:tcW w:w="4797" w:type="dxa"/>
-          </w:tcPr>
-          <w:p>
-            <w:pPr>
-              <w:rPr>
-                <w:lang w:val="ru-RU"/>
-              </w:rPr>
-            </w:pPr>
           </w:p>
         </w:tc>
       </w:tr>
@@ -4936,8 +5041,13 @@
           </w:p>
           <w:p>
             <w:r>
-              <w:t>Class YearClass</w:t>
-            </w:r>
+              <w:t xml:space="preserve">Class </w:t>
+            </w:r>
+            <w:proofErr w:type="spellStart"/>
+            <w:r>
+              <w:t>YearClass</w:t>
+            </w:r>
+            <w:proofErr w:type="spellEnd"/>
           </w:p>
         </w:tc>
         <w:tc>
@@ -4959,8 +5069,13 @@
           </w:p>
           <w:p>
             <w:r>
-              <w:t>Class DayClass</w:t>
-            </w:r>
+              <w:t xml:space="preserve">Class </w:t>
+            </w:r>
+            <w:proofErr w:type="spellStart"/>
+            <w:r>
+              <w:t>DayClass</w:t>
+            </w:r>
+            <w:proofErr w:type="spellEnd"/>
           </w:p>
         </w:tc>
         <w:tc>
@@ -5049,18 +5164,46 @@
             <w:tcW w:w="3685" w:type="dxa"/>
           </w:tcPr>
           <w:p>
-            <w:r>
-              <w:t>uint IDcounter</w:t>
-            </w:r>
-          </w:p>
-          <w:p>
-            <w:r>
-              <w:t>uint Count</w:t>
-            </w:r>
-          </w:p>
-          <w:p>
-            <w:r>
-              <w:t>SortedList&lt;short,YearClass&gt; Organizer</w:t>
+            <w:proofErr w:type="spellStart"/>
+            <w:r>
+              <w:t>uint</w:t>
+            </w:r>
+            <w:proofErr w:type="spellEnd"/>
+            <w:r>
+              <w:t xml:space="preserve"> </w:t>
+            </w:r>
+            <w:proofErr w:type="spellStart"/>
+            <w:r>
+              <w:t>IDcounter</w:t>
+            </w:r>
+            <w:proofErr w:type="spellEnd"/>
+          </w:p>
+          <w:p>
+            <w:proofErr w:type="spellStart"/>
+            <w:r>
+              <w:t>uint</w:t>
+            </w:r>
+            <w:proofErr w:type="spellEnd"/>
+            <w:r>
+              <w:t xml:space="preserve"> Count</w:t>
+            </w:r>
+          </w:p>
+          <w:p>
+            <w:proofErr w:type="spellStart"/>
+            <w:r>
+              <w:t>SortedList</w:t>
+            </w:r>
+            <w:proofErr w:type="spellEnd"/>
+            <w:r>
+              <w:t>&lt;</w:t>
+            </w:r>
+            <w:proofErr w:type="spellStart"/>
+            <w:r>
+              <w:t>short,YearClass</w:t>
+            </w:r>
+            <w:proofErr w:type="spellEnd"/>
+            <w:r>
+              <w:t>&gt; Organizer</w:t>
             </w:r>
           </w:p>
         </w:tc>
@@ -5069,9 +5212,11 @@
             <w:tcW w:w="3780" w:type="dxa"/>
           </w:tcPr>
           <w:p>
+            <w:proofErr w:type="spellStart"/>
             <w:r>
               <w:t>YearValue</w:t>
             </w:r>
+            <w:proofErr w:type="spellEnd"/>
           </w:p>
           <w:p>
             <w:r>
@@ -5079,11 +5224,21 @@
             </w:r>
           </w:p>
           <w:p>
-            <w:r>
-              <w:t>DayClass[mm][dd] year</w:t>
-            </w:r>
-          </w:p>
-          <w:p>
+            <w:proofErr w:type="spellStart"/>
+            <w:r>
+              <w:t>DayClass</w:t>
+            </w:r>
+            <w:proofErr w:type="spellEnd"/>
+            <w:r>
+              <w:t>[mm][dd] year</w:t>
+            </w:r>
+          </w:p>
+          <w:p>
+            <w:pPr>
+              <w:rPr>
+                <w:lang w:val="ru-RU"/>
+              </w:rPr>
+            </w:pPr>
             <w:r>
               <w:rPr>
                 <w:lang w:val="ru-RU"/>
@@ -5092,8 +5247,50 @@
             </w:r>
           </w:p>
           <w:p>
-            <w:r>
-              <w:t>DayClass[] this[sbyte mm]</w:t>
+            <w:pPr>
+              <w:rPr>
+                <w:lang w:val="ru-RU"/>
+              </w:rPr>
+            </w:pPr>
+            <w:proofErr w:type="spellStart"/>
+            <w:r>
+              <w:t>DayClass</w:t>
+            </w:r>
+            <w:proofErr w:type="spellEnd"/>
+            <w:r>
+              <w:rPr>
+                <w:lang w:val="ru-RU"/>
+              </w:rPr>
+              <w:t xml:space="preserve">[] </w:t>
+            </w:r>
+            <w:r>
+              <w:t>this</w:t>
+            </w:r>
+            <w:r>
+              <w:rPr>
+                <w:lang w:val="ru-RU"/>
+              </w:rPr>
+              <w:t>[</w:t>
+            </w:r>
+            <w:proofErr w:type="spellStart"/>
+            <w:r>
+              <w:t>sbyte</w:t>
+            </w:r>
+            <w:proofErr w:type="spellEnd"/>
+            <w:r>
+              <w:rPr>
+                <w:lang w:val="ru-RU"/>
+              </w:rPr>
+              <w:t xml:space="preserve"> </w:t>
+            </w:r>
+            <w:r>
+              <w:t>mm</w:t>
+            </w:r>
+            <w:r>
+              <w:rPr>
+                <w:lang w:val="ru-RU"/>
+              </w:rPr>
+              <w:t>]</w:t>
             </w:r>
           </w:p>
         </w:tc>
@@ -5117,9 +5314,11 @@
                 <w:lang w:val="ru-RU"/>
               </w:rPr>
             </w:pPr>
+            <w:proofErr w:type="spellStart"/>
             <w:r>
               <w:t>uint</w:t>
             </w:r>
+            <w:proofErr w:type="spellEnd"/>
             <w:r>
               <w:rPr>
                 <w:lang w:val="ru-RU"/>
@@ -5136,9 +5335,11 @@
                 <w:lang w:val="ru-RU"/>
               </w:rPr>
             </w:pPr>
+            <w:proofErr w:type="spellStart"/>
             <w:r>
               <w:t>SimpleDateTime</w:t>
             </w:r>
+            <w:proofErr w:type="spellEnd"/>
             <w:r>
               <w:rPr>
                 <w:lang w:val="ru-RU"/>
@@ -5254,9 +5455,11 @@
               </w:rPr>
               <w:t xml:space="preserve"> </w:t>
             </w:r>
+            <w:proofErr w:type="spellStart"/>
             <w:r>
               <w:t>OrganizerClass</w:t>
             </w:r>
+            <w:proofErr w:type="spellEnd"/>
           </w:p>
           <w:p>
             <w:pPr>
@@ -5303,9 +5506,11 @@
                 <w:lang w:val="ru-RU"/>
               </w:rPr>
             </w:pPr>
+            <w:proofErr w:type="spellStart"/>
             <w:r>
               <w:t>AddNote</w:t>
             </w:r>
+            <w:proofErr w:type="spellEnd"/>
             <w:r>
               <w:rPr>
                 <w:lang w:val="ru-RU"/>
@@ -5329,7 +5534,21 @@
               <w:rPr>
                 <w:lang w:val="ru-RU"/>
               </w:rPr>
-              <w:t>проверяет, инициализирована ли соответствующая дата (д.м.гггг)</w:t>
+              <w:t>проверяет, инициализирована ли соответствующая дата (</w:t>
+            </w:r>
+            <w:proofErr w:type="spellStart"/>
+            <w:r>
+              <w:rPr>
+                <w:lang w:val="ru-RU"/>
+              </w:rPr>
+              <w:t>д.м.гггг</w:t>
+            </w:r>
+            <w:proofErr w:type="spellEnd"/>
+            <w:r>
+              <w:rPr>
+                <w:lang w:val="ru-RU"/>
+              </w:rPr>
+              <w:t>)</w:t>
             </w:r>
           </w:p>
           <w:p>
@@ -5378,9 +5597,11 @@
               </w:rPr>
               <w:t xml:space="preserve">увеличивая на 1 счётчик </w:t>
             </w:r>
+            <w:proofErr w:type="spellStart"/>
             <w:r>
               <w:t>IDcounter</w:t>
             </w:r>
+            <w:proofErr w:type="spellEnd"/>
             <w:r>
               <w:rPr>
                 <w:lang w:val="ru-RU"/>
@@ -5409,9 +5630,11 @@
             <w:r>
               <w:t xml:space="preserve"> </w:t>
             </w:r>
+            <w:proofErr w:type="spellStart"/>
             <w:r>
               <w:t>DayClass.AddNote</w:t>
             </w:r>
+            <w:proofErr w:type="spellEnd"/>
             <w:r>
               <w:br/>
               <w:t>(ID, date time, title, text)</w:t>
@@ -5424,9 +5647,11 @@
                 <w:lang w:val="ru-RU"/>
               </w:rPr>
             </w:pPr>
+            <w:proofErr w:type="spellStart"/>
             <w:r>
               <w:t>RemoveNote</w:t>
             </w:r>
+            <w:proofErr w:type="spellEnd"/>
             <w:r>
               <w:rPr>
                 <w:lang w:val="ru-RU"/>
@@ -5491,9 +5716,11 @@
                 <w:lang w:val="ru-RU"/>
               </w:rPr>
             </w:pPr>
+            <w:proofErr w:type="spellStart"/>
             <w:r>
               <w:t>ChangeNote</w:t>
             </w:r>
+            <w:proofErr w:type="spellEnd"/>
           </w:p>
         </w:tc>
         <w:tc>
@@ -5512,9 +5739,11 @@
               </w:rPr>
               <w:t xml:space="preserve">Конструктор </w:t>
             </w:r>
+            <w:proofErr w:type="spellStart"/>
             <w:r>
               <w:t>YearClass</w:t>
             </w:r>
+            <w:proofErr w:type="spellEnd"/>
           </w:p>
           <w:p>
             <w:pPr>
@@ -5541,9 +5770,11 @@
               <w:br/>
               <w:t xml:space="preserve">  </w:t>
             </w:r>
+            <w:proofErr w:type="spellStart"/>
             <w:r>
               <w:t>DayClass</w:t>
             </w:r>
+            <w:proofErr w:type="spellEnd"/>
             <w:r>
               <w:rPr>
                 <w:lang w:val="ru-RU"/>
@@ -5564,9 +5795,11 @@
                 <w:lang w:val="ru-RU"/>
               </w:rPr>
             </w:pPr>
+            <w:proofErr w:type="spellStart"/>
             <w:r>
               <w:t>CreateMonth</w:t>
             </w:r>
+            <w:proofErr w:type="spellEnd"/>
             <w:r>
               <w:rPr>
                 <w:lang w:val="ru-RU"/>
@@ -5621,9 +5854,11 @@
                 <w:lang w:val="ru-RU"/>
               </w:rPr>
             </w:pPr>
+            <w:proofErr w:type="spellStart"/>
             <w:r>
               <w:t>CreateDay</w:t>
             </w:r>
+            <w:proofErr w:type="spellEnd"/>
             <w:r>
               <w:rPr>
                 <w:lang w:val="ru-RU"/>
@@ -5664,7 +5899,15 @@
           </w:p>
           <w:p>
             <w:r>
-              <w:t>year[mm][dd] new DayClass();</w:t>
+              <w:t xml:space="preserve">year[mm][dd] new </w:t>
+            </w:r>
+            <w:proofErr w:type="spellStart"/>
+            <w:r>
+              <w:t>DayClass</w:t>
+            </w:r>
+            <w:proofErr w:type="spellEnd"/>
+            <w:r>
+              <w:t>();</w:t>
             </w:r>
           </w:p>
         </w:tc>
@@ -5684,9 +5927,11 @@
               </w:rPr>
               <w:t xml:space="preserve">Конструктор </w:t>
             </w:r>
+            <w:proofErr w:type="spellStart"/>
             <w:r>
               <w:t>DayClass</w:t>
             </w:r>
+            <w:proofErr w:type="spellEnd"/>
           </w:p>
           <w:p>
             <w:pPr>
@@ -5715,8 +5960,13 @@
             </w:pPr>
           </w:p>
           <w:p>
-            <w:r>
-              <w:t>AddNote(ID, DT, title, text)</w:t>
+            <w:proofErr w:type="spellStart"/>
+            <w:r>
+              <w:t>AddNote</w:t>
+            </w:r>
+            <w:proofErr w:type="spellEnd"/>
+            <w:r>
+              <w:t>(ID, DT, title, text)</w:t>
             </w:r>
           </w:p>
           <w:p>
@@ -5733,8 +5983,13 @@
             <w:r>
               <w:t xml:space="preserve">- sorts the list by </w:t>
             </w:r>
-            <w:r>
-              <w:t>DayTime &amp; ID</w:t>
+            <w:proofErr w:type="spellStart"/>
+            <w:r>
+              <w:t>DayTime</w:t>
+            </w:r>
+            <w:proofErr w:type="spellEnd"/>
+            <w:r>
+              <w:t xml:space="preserve"> &amp; ID</w:t>
             </w:r>
           </w:p>
           <w:p/>
@@ -5744,9 +5999,11 @@
                 <w:lang w:val="ru-RU"/>
               </w:rPr>
             </w:pPr>
+            <w:proofErr w:type="spellStart"/>
             <w:r>
               <w:t>RemoveNote</w:t>
             </w:r>
+            <w:proofErr w:type="spellEnd"/>
           </w:p>
           <w:p>
             <w:pPr>
@@ -5774,9 +6031,11 @@
                 <w:lang w:val="ru-RU"/>
               </w:rPr>
             </w:pPr>
+            <w:proofErr w:type="spellStart"/>
             <w:r>
               <w:t>ChangeNote</w:t>
             </w:r>
+            <w:proofErr w:type="spellEnd"/>
           </w:p>
           <w:p>
             <w:pPr>

</xml_diff>